<commit_message>
Report - part 1
Ho iniziato a scrivere il report
</commit_message>
<xml_diff>
--- a/CrucipuzzleSolver report.docx
+++ b/CrucipuzzleSolver report.docx
@@ -4,33 +4,694 @@
   <w:body>
     <w:p>
       <w:pPr>
+        <w:spacing w:after="0"/>
         <w:jc w:val="center"/>
         <w:rPr>
           <w:b/>
           <w:sz w:val="48"/>
           <w:szCs w:val="32"/>
-        </w:rPr>
-      </w:pPr>
-      <w:proofErr w:type="spellStart"/>
+          <w:lang w:val="it-IT"/>
+        </w:rPr>
+      </w:pPr>
       <w:r>
         <w:rPr>
           <w:b/>
           <w:sz w:val="48"/>
           <w:szCs w:val="32"/>
-        </w:rPr>
-        <w:t>Crucipuzzle</w:t>
-      </w:r>
-      <w:proofErr w:type="spellEnd"/>
-      <w:r>
-        <w:rPr>
-          <w:b/>
-          <w:sz w:val="48"/>
-          <w:szCs w:val="32"/>
-        </w:rPr>
-        <w:t xml:space="preserve"> solver report</w:t>
-      </w:r>
-    </w:p>
-    <w:p>
+          <w:lang w:val="it-IT"/>
+        </w:rPr>
+        <w:t>Crucipuzzle solver report</w:t>
+      </w:r>
+    </w:p>
+    <w:p>
+      <w:pPr>
+        <w:spacing w:after="0"/>
+        <w:rPr>
+          <w:lang w:val="it-IT"/>
+        </w:rPr>
+      </w:pPr>
+    </w:p>
+    <w:p>
+      <w:pPr>
+        <w:spacing w:after="0"/>
+        <w:rPr>
+          <w:sz w:val="32"/>
+          <w:lang w:val="it-IT"/>
+        </w:rPr>
+      </w:pPr>
+      <w:r>
+        <w:rPr>
+          <w:sz w:val="32"/>
+          <w:lang w:val="it-IT"/>
+        </w:rPr>
+        <w:t>Presentazione generale</w:t>
+      </w:r>
+      <w:r>
+        <w:rPr>
+          <w:sz w:val="32"/>
+          <w:lang w:val="it-IT"/>
+        </w:rPr>
+        <w:t xml:space="preserve"> </w:t>
+      </w:r>
+    </w:p>
+    <w:p>
+      <w:pPr>
+        <w:spacing w:after="0"/>
+        <w:rPr>
+          <w:sz w:val="24"/>
+          <w:lang w:val="it-IT"/>
+        </w:rPr>
+      </w:pPr>
+      <w:r>
+        <w:rPr>
+          <w:sz w:val="24"/>
+          <w:lang w:val="it-IT"/>
+        </w:rPr>
+        <w:t>Il crucipuzzle solver è un pr</w:t>
+      </w:r>
+      <w:r>
+        <w:rPr>
+          <w:sz w:val="24"/>
+          <w:lang w:val="it-IT"/>
+        </w:rPr>
+        <w:t>ogramma per pc in grado di aiutare l’</w:t>
+      </w:r>
+      <w:r>
+        <w:rPr>
+          <w:sz w:val="24"/>
+          <w:lang w:val="it-IT"/>
+        </w:rPr>
+        <w:t xml:space="preserve">utente a rintracciare parole all’interno di un crucipuzzle. </w:t>
+      </w:r>
+    </w:p>
+    <w:p>
+      <w:pPr>
+        <w:spacing w:after="0"/>
+        <w:rPr>
+          <w:sz w:val="24"/>
+          <w:lang w:val="it-IT"/>
+        </w:rPr>
+      </w:pPr>
+      <w:r>
+        <w:rPr>
+          <w:sz w:val="24"/>
+          <w:lang w:val="it-IT"/>
+        </w:rPr>
+        <w:t>Il suo funzionamento si basa sull’acquisizione di un’immagine</w:t>
+      </w:r>
+      <w:r>
+        <w:rPr>
+          <w:sz w:val="24"/>
+          <w:lang w:val="it-IT"/>
+        </w:rPr>
+        <w:t>, che può essere fornita tramite file oppure scattata sul momento utilizzando una camera di buona risoluzione integrata al computer. Una volta acquisita, l’immagine all’utente verrà chiesto di inserire da console di comando una parola da cercare, e immediatamente il programma visualizzerà sull’immagine originale la posizione di quella parola. Se l’utente lo desidera può continuare a cercare nuove parole che verranno disegnate progressivamente sulla foto, oppure può scegliere in qualunque momento di pulire la foto dalle ricerche già fatte  e continuare poi con nuove parole.</w:t>
+      </w:r>
+    </w:p>
+    <w:p>
+      <w:pPr>
+        <w:spacing w:after="0"/>
+        <w:rPr>
+          <w:sz w:val="24"/>
+          <w:lang w:val="it-IT"/>
+        </w:rPr>
+      </w:pPr>
+      <w:r>
+        <w:rPr>
+          <w:sz w:val="24"/>
+          <w:lang w:val="it-IT"/>
+        </w:rPr>
+        <w:t>Una volta terminato, l’utente viene riportato al menù principale dove può scegliere da linea di comando se continuare con un nuovo puzzle oppure se chiudere l’applicazione.</w:t>
+      </w:r>
+    </w:p>
+    <w:p>
+      <w:pPr>
+        <w:spacing w:after="0"/>
+        <w:rPr>
+          <w:sz w:val="24"/>
+          <w:lang w:val="it-IT"/>
+        </w:rPr>
+      </w:pPr>
+    </w:p>
+    <w:p>
+      <w:pPr>
+        <w:spacing w:after="0"/>
+        <w:rPr>
+          <w:sz w:val="32"/>
+          <w:lang w:val="it-IT"/>
+        </w:rPr>
+      </w:pPr>
+      <w:r>
+        <w:rPr>
+          <w:sz w:val="32"/>
+          <w:lang w:val="it-IT"/>
+        </w:rPr>
+        <w:t>Descrizione generale del programma</w:t>
+      </w:r>
+    </w:p>
+    <w:p>
+      <w:pPr>
+        <w:spacing w:after="0"/>
+        <w:rPr>
+          <w:sz w:val="24"/>
+          <w:lang w:val="it-IT"/>
+        </w:rPr>
+      </w:pPr>
+      <w:r>
+        <w:rPr>
+          <w:sz w:val="24"/>
+          <w:lang w:val="it-IT"/>
+        </w:rPr>
+        <w:t xml:space="preserve">Il risolutore di crucipuzzle si basa su un algoritmo centrale che è quello di: </w:t>
+      </w:r>
+    </w:p>
+    <w:p>
+      <w:pPr>
+        <w:pStyle w:val="ListParagraph"/>
+        <w:numPr>
+          <w:ilvl w:val="0"/>
+          <w:numId w:val="2"/>
+        </w:numPr>
+        <w:spacing w:after="0"/>
+        <w:rPr>
+          <w:sz w:val="24"/>
+          <w:lang w:val="it-IT"/>
+        </w:rPr>
+      </w:pPr>
+      <w:r>
+        <w:rPr>
+          <w:sz w:val="24"/>
+          <w:lang w:val="it-IT"/>
+        </w:rPr>
+        <w:t xml:space="preserve">Riconoscimento </w:t>
+      </w:r>
+      <w:r>
+        <w:rPr>
+          <w:sz w:val="24"/>
+          <w:lang w:val="it-IT"/>
+        </w:rPr>
+        <w:t>dell’area di interesse delimitata dalla cornice del</w:t>
+      </w:r>
+      <w:r>
+        <w:rPr>
+          <w:sz w:val="24"/>
+          <w:lang w:val="it-IT"/>
+        </w:rPr>
+        <w:t xml:space="preserve"> puzzle. La cornice</w:t>
+      </w:r>
+      <w:r>
+        <w:rPr>
+          <w:sz w:val="24"/>
+          <w:lang w:val="it-IT"/>
+        </w:rPr>
+        <w:t xml:space="preserve"> </w:t>
+      </w:r>
+      <w:r>
+        <w:rPr>
+          <w:sz w:val="24"/>
+          <w:lang w:val="it-IT"/>
+        </w:rPr>
+        <w:t xml:space="preserve"> deve essere rettangolare e deve essere abbastanza grande all’interno della foto affinchè sia chiaro che è proprio il puzzle il soggetto principale della foto</w:t>
+      </w:r>
+    </w:p>
+    <w:p>
+      <w:pPr>
+        <w:pStyle w:val="ListParagraph"/>
+        <w:numPr>
+          <w:ilvl w:val="0"/>
+          <w:numId w:val="2"/>
+        </w:numPr>
+        <w:spacing w:after="0"/>
+        <w:rPr>
+          <w:sz w:val="24"/>
+          <w:lang w:val="it-IT"/>
+        </w:rPr>
+      </w:pPr>
+      <w:r>
+        <w:rPr>
+          <w:sz w:val="24"/>
+          <w:lang w:val="it-IT"/>
+        </w:rPr>
+        <w:t xml:space="preserve">Estrapolazione del puzzle dalla foto. Consiste nel </w:t>
+      </w:r>
+      <w:r>
+        <w:rPr>
+          <w:sz w:val="24"/>
+          <w:lang w:val="it-IT"/>
+        </w:rPr>
+        <w:t>correggere possibili distorsioni di prospettiva e rotazione del puzzle della foto iniziale. Dopo aver corretto le distorsioni si ritaglia solamente l’area strettamente necessaria per proseguire nel riconoscimento del puzzle</w:t>
+      </w:r>
+    </w:p>
+    <w:p>
+      <w:pPr>
+        <w:pStyle w:val="ListParagraph"/>
+        <w:numPr>
+          <w:ilvl w:val="0"/>
+          <w:numId w:val="2"/>
+        </w:numPr>
+        <w:spacing w:after="0"/>
+        <w:rPr>
+          <w:color w:val="FF0000"/>
+          <w:sz w:val="24"/>
+          <w:lang w:val="it-IT"/>
+        </w:rPr>
+      </w:pPr>
+      <w:r>
+        <w:rPr>
+          <w:color w:val="FF0000"/>
+          <w:sz w:val="24"/>
+          <w:lang w:val="it-IT"/>
+        </w:rPr>
+        <w:t>TODO: parte di lavoro colla matrice. Lo lascio a te</w:t>
+      </w:r>
+    </w:p>
+    <w:p>
+      <w:pPr>
+        <w:pStyle w:val="ListParagraph"/>
+        <w:numPr>
+          <w:ilvl w:val="0"/>
+          <w:numId w:val="2"/>
+        </w:numPr>
+        <w:spacing w:after="0"/>
+        <w:rPr>
+          <w:sz w:val="24"/>
+          <w:lang w:val="it-IT"/>
+        </w:rPr>
+      </w:pPr>
+      <w:r>
+        <w:rPr>
+          <w:sz w:val="24"/>
+          <w:lang w:val="it-IT"/>
+        </w:rPr>
+        <w:t>Ricerca di una parola. La procedura di ricerca sfrutta la codifica del puzzle e della parola in un immagini in scala di grigio in modo da eseguire una ricerca di un’immagine all’interno dell’altra. Per la precisione, vengono cercate più piccole immagini all’interno della matrice più grande, per via delle diverse possibili orientazioni che la parola da trovare può assumere</w:t>
+      </w:r>
+    </w:p>
+    <w:p>
+      <w:pPr>
+        <w:pStyle w:val="ListParagraph"/>
+        <w:numPr>
+          <w:ilvl w:val="0"/>
+          <w:numId w:val="2"/>
+        </w:numPr>
+        <w:spacing w:after="0"/>
+        <w:rPr>
+          <w:sz w:val="24"/>
+          <w:lang w:val="it-IT"/>
+        </w:rPr>
+      </w:pPr>
+      <w:r>
+        <w:rPr>
+          <w:sz w:val="24"/>
+          <w:lang w:val="it-IT"/>
+        </w:rPr>
+        <w:t>Evidenziazione della posizione di una parola. Questo avviene tracciando una linea che si sovrappone alla parola trovata sull’immagine precedentemente ritagliata. Più ricerche consecutive si accumuleranno sulla stessa immagine</w:t>
+      </w:r>
+    </w:p>
+    <w:p>
+      <w:pPr>
+        <w:pStyle w:val="ListParagraph"/>
+        <w:numPr>
+          <w:ilvl w:val="0"/>
+          <w:numId w:val="2"/>
+        </w:numPr>
+        <w:spacing w:after="0"/>
+        <w:rPr>
+          <w:sz w:val="24"/>
+          <w:lang w:val="it-IT"/>
+        </w:rPr>
+      </w:pPr>
+      <w:r>
+        <w:rPr>
+          <w:sz w:val="24"/>
+          <w:lang w:val="it-IT"/>
+        </w:rPr>
+        <w:t>Ricostruzione dell’immagine finale. L’immagine ritagliata e corretta subisce un processo inverso e viene combinata assieme all’immagine originale. L’obiettivo di que</w:t>
+      </w:r>
+      <w:r>
+        <w:rPr>
+          <w:sz w:val="24"/>
+          <w:lang w:val="it-IT"/>
+        </w:rPr>
+        <w:t>s</w:t>
+      </w:r>
+      <w:r>
+        <w:rPr>
+          <w:sz w:val="24"/>
+          <w:lang w:val="it-IT"/>
+        </w:rPr>
+        <w:t xml:space="preserve">to passaggio è quello di </w:t>
+      </w:r>
+      <w:r>
+        <w:rPr>
+          <w:sz w:val="24"/>
+          <w:lang w:val="it-IT"/>
+        </w:rPr>
+        <w:t>trasformare il puzzle originale e le linee aggiuntive in maniera solidale, in modo che nell’immagine finale queste ultime rimangano giustapposte alla parola corrispondente, colla corretta rotazione e lunghezza</w:t>
+      </w:r>
+    </w:p>
+    <w:p>
+      <w:pPr>
+        <w:spacing w:after="0"/>
+        <w:rPr>
+          <w:sz w:val="24"/>
+          <w:lang w:val="it-IT"/>
+        </w:rPr>
+      </w:pPr>
+    </w:p>
+    <w:p>
+      <w:pPr>
+        <w:spacing w:after="0"/>
+        <w:rPr>
+          <w:sz w:val="32"/>
+          <w:lang w:val="it-IT"/>
+        </w:rPr>
+      </w:pPr>
+      <w:r>
+        <w:rPr>
+          <w:sz w:val="32"/>
+          <w:lang w:val="it-IT"/>
+        </w:rPr>
+        <w:lastRenderedPageBreak/>
+        <w:t>Componenti del progetto:</w:t>
+      </w:r>
+    </w:p>
+    <w:p>
+      <w:pPr>
+        <w:spacing w:after="0"/>
+        <w:rPr>
+          <w:sz w:val="28"/>
+          <w:lang w:val="it-IT"/>
+        </w:rPr>
+      </w:pPr>
+      <w:r>
+        <w:rPr>
+          <w:sz w:val="28"/>
+          <w:lang w:val="it-IT"/>
+        </w:rPr>
+        <w:t>Il progetto è gerarchicamente composto da un file principale, CrucipuzzleSolver, che contiene il main, e da altre componenti aggiuntive (chiamate libraries) dove abbiamo raggruppato le funzioni per svolgere vari processi del programma:</w:t>
+      </w:r>
+    </w:p>
+    <w:p>
+      <w:pPr>
+        <w:pStyle w:val="ListParagraph"/>
+        <w:numPr>
+          <w:ilvl w:val="0"/>
+          <w:numId w:val="1"/>
+        </w:numPr>
+        <w:spacing w:after="0"/>
+        <w:rPr>
+          <w:sz w:val="28"/>
+          <w:lang w:val="it-IT"/>
+        </w:rPr>
+      </w:pPr>
+      <w:r>
+        <w:rPr>
+          <w:sz w:val="28"/>
+          <w:lang w:val="it-IT"/>
+        </w:rPr>
+        <w:t>plotLibrary</w:t>
+      </w:r>
+    </w:p>
+    <w:p>
+      <w:pPr>
+        <w:pStyle w:val="ListParagraph"/>
+        <w:numPr>
+          <w:ilvl w:val="0"/>
+          <w:numId w:val="1"/>
+        </w:numPr>
+        <w:spacing w:after="0"/>
+        <w:rPr>
+          <w:sz w:val="28"/>
+          <w:lang w:val="it-IT"/>
+        </w:rPr>
+      </w:pPr>
+      <w:r>
+        <w:rPr>
+          <w:sz w:val="28"/>
+          <w:lang w:val="it-IT"/>
+        </w:rPr>
+        <w:t>frameLibrary</w:t>
+      </w:r>
+    </w:p>
+    <w:p>
+      <w:pPr>
+        <w:pStyle w:val="ListParagraph"/>
+        <w:numPr>
+          <w:ilvl w:val="0"/>
+          <w:numId w:val="1"/>
+        </w:numPr>
+        <w:spacing w:after="0"/>
+        <w:rPr>
+          <w:sz w:val="28"/>
+          <w:lang w:val="it-IT"/>
+        </w:rPr>
+      </w:pPr>
+      <w:r>
+        <w:rPr>
+          <w:sz w:val="28"/>
+          <w:lang w:val="it-IT"/>
+        </w:rPr>
+        <w:t>ocrLibrary</w:t>
+      </w:r>
+    </w:p>
+    <w:p>
+      <w:pPr>
+        <w:pStyle w:val="ListParagraph"/>
+        <w:numPr>
+          <w:ilvl w:val="0"/>
+          <w:numId w:val="1"/>
+        </w:numPr>
+        <w:spacing w:after="0"/>
+        <w:rPr>
+          <w:sz w:val="28"/>
+          <w:lang w:val="it-IT"/>
+        </w:rPr>
+      </w:pPr>
+      <w:r>
+        <w:rPr>
+          <w:sz w:val="28"/>
+          <w:lang w:val="it-IT"/>
+        </w:rPr>
+        <w:t>wordLibrary</w:t>
+      </w:r>
+    </w:p>
+    <w:p>
+      <w:pPr>
+        <w:spacing w:after="0"/>
+        <w:rPr>
+          <w:sz w:val="32"/>
+          <w:lang w:val="it-IT"/>
+        </w:rPr>
+      </w:pPr>
+    </w:p>
+    <w:p>
+      <w:pPr>
+        <w:spacing w:after="0"/>
+        <w:rPr>
+          <w:sz w:val="32"/>
+          <w:lang w:val="it-IT"/>
+        </w:rPr>
+      </w:pPr>
+      <w:r>
+        <w:rPr>
+          <w:sz w:val="32"/>
+          <w:lang w:val="it-IT"/>
+        </w:rPr>
+        <w:t>Crucipuzzle solver</w:t>
+      </w:r>
+    </w:p>
+    <w:p>
+      <w:pPr>
+        <w:spacing w:after="0"/>
+        <w:rPr>
+          <w:sz w:val="24"/>
+          <w:lang w:val="it-IT"/>
+        </w:rPr>
+      </w:pPr>
+      <w:r>
+        <w:rPr>
+          <w:sz w:val="24"/>
+          <w:lang w:val="it-IT"/>
+        </w:rPr>
+        <w:t>Questo è il file principale del progetto che contiene il ma</w:t>
+      </w:r>
+      <w:r>
+        <w:rPr>
+          <w:sz w:val="24"/>
+          <w:lang w:val="it-IT"/>
+        </w:rPr>
+        <w:t xml:space="preserve">in. I menù del programma vengono gestiti da una semplice stampa su console e da una richiesta di input tramite </w:t>
+      </w:r>
+      <w:r>
+        <w:rPr>
+          <w:i/>
+          <w:sz w:val="24"/>
+          <w:lang w:val="it-IT"/>
+        </w:rPr>
+        <w:t>str(input))</w:t>
+      </w:r>
+      <w:r>
+        <w:rPr>
+          <w:sz w:val="24"/>
+          <w:lang w:val="it-IT"/>
+        </w:rPr>
+        <w:t>.</w:t>
+      </w:r>
+    </w:p>
+    <w:p>
+      <w:pPr>
+        <w:spacing w:after="0"/>
+        <w:rPr>
+          <w:sz w:val="24"/>
+          <w:lang w:val="it-IT"/>
+        </w:rPr>
+      </w:pPr>
+      <w:r>
+        <w:rPr>
+          <w:sz w:val="24"/>
+          <w:lang w:val="it-IT"/>
+        </w:rPr>
+        <w:t>Le due principali funzioni alle quali si può accedere sono l’acquisizione di immagine tramite camera o tramite caricamento da file.</w:t>
+      </w:r>
+    </w:p>
+    <w:p>
+      <w:pPr>
+        <w:spacing w:after="0"/>
+        <w:rPr>
+          <w:sz w:val="24"/>
+          <w:lang w:val="it-IT"/>
+        </w:rPr>
+      </w:pPr>
+    </w:p>
+    <w:p>
+      <w:pPr>
+        <w:spacing w:after="0"/>
+        <w:rPr>
+          <w:sz w:val="24"/>
+          <w:lang w:val="it-IT"/>
+        </w:rPr>
+      </w:pPr>
+      <w:r>
+        <w:rPr>
+          <w:sz w:val="24"/>
+          <w:lang w:val="it-IT"/>
+        </w:rPr>
+        <w:t>L’acquisizione tramite camera fa p</w:t>
+      </w:r>
+      <w:r>
+        <w:rPr>
+          <w:sz w:val="24"/>
+          <w:lang w:val="it-IT"/>
+        </w:rPr>
+        <w:t xml:space="preserve">artire una video capture, con apposito flag per farla comparire in foreground, </w:t>
+      </w:r>
+      <w:r>
+        <w:rPr>
+          <w:sz w:val="24"/>
+          <w:lang w:val="it-IT"/>
+        </w:rPr>
+        <w:t>che continua finchè l’utente non inserisce un apposito input</w:t>
+      </w:r>
+      <w:r>
+        <w:rPr>
+          <w:sz w:val="24"/>
+          <w:lang w:val="it-IT"/>
+        </w:rPr>
+        <w:t>. A questo punto l’ultimo frame viene acquisito come immagine da elaborare.</w:t>
+      </w:r>
+    </w:p>
+    <w:p>
+      <w:pPr>
+        <w:spacing w:after="0"/>
+        <w:rPr>
+          <w:sz w:val="24"/>
+          <w:lang w:val="it-IT"/>
+        </w:rPr>
+      </w:pPr>
+    </w:p>
+    <w:p>
+      <w:pPr>
+        <w:spacing w:after="0"/>
+        <w:rPr>
+          <w:sz w:val="24"/>
+          <w:lang w:val="it-IT"/>
+        </w:rPr>
+      </w:pPr>
+      <w:r>
+        <w:rPr>
+          <w:sz w:val="24"/>
+          <w:lang w:val="it-IT"/>
+        </w:rPr>
+        <w:t xml:space="preserve">Il secondo metodo di acquisizione è tramite un file dialog. Questo viene aperto grazie alla libreria tkinter, dalla quale importiamo il metodo di filedialog. </w:t>
+      </w:r>
+      <w:r>
+        <w:rPr>
+          <w:sz w:val="24"/>
+          <w:lang w:val="it-IT"/>
+        </w:rPr>
+        <w:t>In caso di problemi nell’acquisizione dell’immagine lanciamo un’eccezione di file not found che viene catchata dal main.</w:t>
+      </w:r>
+    </w:p>
+    <w:p>
+      <w:pPr>
+        <w:spacing w:after="0"/>
+        <w:rPr>
+          <w:sz w:val="24"/>
+          <w:lang w:val="it-IT"/>
+        </w:rPr>
+      </w:pPr>
+    </w:p>
+    <w:p>
+      <w:pPr>
+        <w:spacing w:after="0"/>
+        <w:rPr>
+          <w:sz w:val="24"/>
+          <w:lang w:val="it-IT"/>
+        </w:rPr>
+      </w:pPr>
+      <w:r>
+        <w:rPr>
+          <w:sz w:val="24"/>
+          <w:lang w:val="it-IT"/>
+        </w:rPr>
+        <w:t>Il main si occupa successivamente di una prima fase di elaborazione dell’immagine appena acquisita con estrapolazione dei dati di cui necessitiamo, e poi un loop di ricerca di parole in base alle richieste dell’utente, fino a che non decide di interrompere la fase di ricerca.</w:t>
+      </w:r>
+    </w:p>
+    <w:p>
+      <w:pPr>
+        <w:spacing w:after="0"/>
+        <w:rPr>
+          <w:sz w:val="24"/>
+          <w:lang w:val="it-IT"/>
+        </w:rPr>
+      </w:pPr>
+    </w:p>
+    <w:p>
+      <w:pPr>
+        <w:spacing w:after="0"/>
+        <w:rPr>
+          <w:sz w:val="32"/>
+        </w:rPr>
+      </w:pPr>
+      <w:r>
+        <w:rPr>
+          <w:sz w:val="32"/>
+        </w:rPr>
+        <w:t>Plot library</w:t>
+      </w:r>
+    </w:p>
+    <w:p>
+      <w:pPr>
+        <w:spacing w:after="0"/>
+        <w:rPr>
+          <w:sz w:val="24"/>
+        </w:rPr>
+      </w:pPr>
+      <w:r>
+        <w:rPr>
+          <w:sz w:val="24"/>
+        </w:rPr>
+        <w:t>To be continued ...</w:t>
+      </w:r>
       <w:bookmarkStart w:id="0" w:name="_GoBack"/>
       <w:bookmarkEnd w:id="0"/>
     </w:p>
@@ -42,6 +703,242 @@
     </w:sectPr>
   </w:body>
 </w:document>
+</file>
+
+<file path=word/numbering.xml><?xml version="1.0" encoding="utf-8"?>
+<w:numbering xmlns:wpc="http://schemas.microsoft.com/office/word/2010/wordprocessingCanvas" xmlns:cx="http://schemas.microsoft.com/office/drawing/2014/chartex" xmlns:mc="http://schemas.openxmlformats.org/markup-compatibility/2006" xmlns:o="urn:schemas-microsoft-com:office:office" xmlns:r="http://schemas.openxmlformats.org/officeDocument/2006/relationships" xmlns:m="http://schemas.openxmlformats.org/officeDocument/2006/math" xmlns:v="urn:schemas-microsoft-com:vml" xmlns:wp14="http://schemas.microsoft.com/office/word/2010/wordprocessingDrawing" xmlns:wp="http://schemas.openxmlformats.org/drawingml/2006/wordprocessingDrawing" xmlns:w10="urn:schemas-microsoft-com:office:word" xmlns:w="http://schemas.openxmlformats.org/wordprocessingml/2006/main" xmlns:w14="http://schemas.microsoft.com/office/word/2010/wordml" xmlns:w15="http://schemas.microsoft.com/office/word/2012/wordml" xmlns:w16se="http://schemas.microsoft.com/office/word/2015/wordml/symex" xmlns:wpg="http://schemas.microsoft.com/office/word/2010/wordprocessingGroup" xmlns:wpi="http://schemas.microsoft.com/office/word/2010/wordprocessingInk" xmlns:wne="http://schemas.microsoft.com/office/word/2006/wordml" xmlns:wps="http://schemas.microsoft.com/office/word/2010/wordprocessingShape" mc:Ignorable="w14 w15 w16se wp14">
+  <w:abstractNum w:abstractNumId="0" w15:restartNumberingAfterBreak="0">
+    <w:nsid w:val="2EC458AE"/>
+    <w:multiLevelType w:val="hybridMultilevel"/>
+    <w:tmpl w:val="A35EFCBC"/>
+    <w:lvl w:ilvl="0" w:tplc="04090001">
+      <w:start w:val="1"/>
+      <w:numFmt w:val="bullet"/>
+      <w:lvlText w:val=""/>
+      <w:lvlJc w:val="left"/>
+      <w:pPr>
+        <w:ind w:left="720" w:hanging="360"/>
+      </w:pPr>
+      <w:rPr>
+        <w:rFonts w:ascii="Symbol" w:hAnsi="Symbol" w:hint="default"/>
+      </w:rPr>
+    </w:lvl>
+    <w:lvl w:ilvl="1" w:tplc="04090003" w:tentative="1">
+      <w:start w:val="1"/>
+      <w:numFmt w:val="bullet"/>
+      <w:lvlText w:val="o"/>
+      <w:lvlJc w:val="left"/>
+      <w:pPr>
+        <w:ind w:left="1440" w:hanging="360"/>
+      </w:pPr>
+      <w:rPr>
+        <w:rFonts w:ascii="Courier New" w:hAnsi="Courier New" w:cs="Courier New" w:hint="default"/>
+      </w:rPr>
+    </w:lvl>
+    <w:lvl w:ilvl="2" w:tplc="04090005" w:tentative="1">
+      <w:start w:val="1"/>
+      <w:numFmt w:val="bullet"/>
+      <w:lvlText w:val=""/>
+      <w:lvlJc w:val="left"/>
+      <w:pPr>
+        <w:ind w:left="2160" w:hanging="360"/>
+      </w:pPr>
+      <w:rPr>
+        <w:rFonts w:ascii="Wingdings" w:hAnsi="Wingdings" w:hint="default"/>
+      </w:rPr>
+    </w:lvl>
+    <w:lvl w:ilvl="3" w:tplc="04090001" w:tentative="1">
+      <w:start w:val="1"/>
+      <w:numFmt w:val="bullet"/>
+      <w:lvlText w:val=""/>
+      <w:lvlJc w:val="left"/>
+      <w:pPr>
+        <w:ind w:left="2880" w:hanging="360"/>
+      </w:pPr>
+      <w:rPr>
+        <w:rFonts w:ascii="Symbol" w:hAnsi="Symbol" w:hint="default"/>
+      </w:rPr>
+    </w:lvl>
+    <w:lvl w:ilvl="4" w:tplc="04090003" w:tentative="1">
+      <w:start w:val="1"/>
+      <w:numFmt w:val="bullet"/>
+      <w:lvlText w:val="o"/>
+      <w:lvlJc w:val="left"/>
+      <w:pPr>
+        <w:ind w:left="3600" w:hanging="360"/>
+      </w:pPr>
+      <w:rPr>
+        <w:rFonts w:ascii="Courier New" w:hAnsi="Courier New" w:cs="Courier New" w:hint="default"/>
+      </w:rPr>
+    </w:lvl>
+    <w:lvl w:ilvl="5" w:tplc="04090005" w:tentative="1">
+      <w:start w:val="1"/>
+      <w:numFmt w:val="bullet"/>
+      <w:lvlText w:val=""/>
+      <w:lvlJc w:val="left"/>
+      <w:pPr>
+        <w:ind w:left="4320" w:hanging="360"/>
+      </w:pPr>
+      <w:rPr>
+        <w:rFonts w:ascii="Wingdings" w:hAnsi="Wingdings" w:hint="default"/>
+      </w:rPr>
+    </w:lvl>
+    <w:lvl w:ilvl="6" w:tplc="04090001" w:tentative="1">
+      <w:start w:val="1"/>
+      <w:numFmt w:val="bullet"/>
+      <w:lvlText w:val=""/>
+      <w:lvlJc w:val="left"/>
+      <w:pPr>
+        <w:ind w:left="5040" w:hanging="360"/>
+      </w:pPr>
+      <w:rPr>
+        <w:rFonts w:ascii="Symbol" w:hAnsi="Symbol" w:hint="default"/>
+      </w:rPr>
+    </w:lvl>
+    <w:lvl w:ilvl="7" w:tplc="04090003" w:tentative="1">
+      <w:start w:val="1"/>
+      <w:numFmt w:val="bullet"/>
+      <w:lvlText w:val="o"/>
+      <w:lvlJc w:val="left"/>
+      <w:pPr>
+        <w:ind w:left="5760" w:hanging="360"/>
+      </w:pPr>
+      <w:rPr>
+        <w:rFonts w:ascii="Courier New" w:hAnsi="Courier New" w:cs="Courier New" w:hint="default"/>
+      </w:rPr>
+    </w:lvl>
+    <w:lvl w:ilvl="8" w:tplc="04090005" w:tentative="1">
+      <w:start w:val="1"/>
+      <w:numFmt w:val="bullet"/>
+      <w:lvlText w:val=""/>
+      <w:lvlJc w:val="left"/>
+      <w:pPr>
+        <w:ind w:left="6480" w:hanging="360"/>
+      </w:pPr>
+      <w:rPr>
+        <w:rFonts w:ascii="Wingdings" w:hAnsi="Wingdings" w:hint="default"/>
+      </w:rPr>
+    </w:lvl>
+  </w:abstractNum>
+  <w:abstractNum w:abstractNumId="1" w15:restartNumberingAfterBreak="0">
+    <w:nsid w:val="5A413596"/>
+    <w:multiLevelType w:val="hybridMultilevel"/>
+    <w:tmpl w:val="3EA6CE0A"/>
+    <w:lvl w:ilvl="0" w:tplc="EDDC9082">
+      <w:numFmt w:val="bullet"/>
+      <w:lvlText w:val="-"/>
+      <w:lvlJc w:val="left"/>
+      <w:pPr>
+        <w:ind w:left="720" w:hanging="360"/>
+      </w:pPr>
+      <w:rPr>
+        <w:rFonts w:ascii="Calibri" w:eastAsiaTheme="minorHAnsi" w:hAnsi="Calibri" w:cs="Calibri" w:hint="default"/>
+      </w:rPr>
+    </w:lvl>
+    <w:lvl w:ilvl="1" w:tplc="04090003" w:tentative="1">
+      <w:start w:val="1"/>
+      <w:numFmt w:val="bullet"/>
+      <w:lvlText w:val="o"/>
+      <w:lvlJc w:val="left"/>
+      <w:pPr>
+        <w:ind w:left="1440" w:hanging="360"/>
+      </w:pPr>
+      <w:rPr>
+        <w:rFonts w:ascii="Courier New" w:hAnsi="Courier New" w:cs="Courier New" w:hint="default"/>
+      </w:rPr>
+    </w:lvl>
+    <w:lvl w:ilvl="2" w:tplc="04090005" w:tentative="1">
+      <w:start w:val="1"/>
+      <w:numFmt w:val="bullet"/>
+      <w:lvlText w:val=""/>
+      <w:lvlJc w:val="left"/>
+      <w:pPr>
+        <w:ind w:left="2160" w:hanging="360"/>
+      </w:pPr>
+      <w:rPr>
+        <w:rFonts w:ascii="Wingdings" w:hAnsi="Wingdings" w:hint="default"/>
+      </w:rPr>
+    </w:lvl>
+    <w:lvl w:ilvl="3" w:tplc="04090001" w:tentative="1">
+      <w:start w:val="1"/>
+      <w:numFmt w:val="bullet"/>
+      <w:lvlText w:val=""/>
+      <w:lvlJc w:val="left"/>
+      <w:pPr>
+        <w:ind w:left="2880" w:hanging="360"/>
+      </w:pPr>
+      <w:rPr>
+        <w:rFonts w:ascii="Symbol" w:hAnsi="Symbol" w:hint="default"/>
+      </w:rPr>
+    </w:lvl>
+    <w:lvl w:ilvl="4" w:tplc="04090003" w:tentative="1">
+      <w:start w:val="1"/>
+      <w:numFmt w:val="bullet"/>
+      <w:lvlText w:val="o"/>
+      <w:lvlJc w:val="left"/>
+      <w:pPr>
+        <w:ind w:left="3600" w:hanging="360"/>
+      </w:pPr>
+      <w:rPr>
+        <w:rFonts w:ascii="Courier New" w:hAnsi="Courier New" w:cs="Courier New" w:hint="default"/>
+      </w:rPr>
+    </w:lvl>
+    <w:lvl w:ilvl="5" w:tplc="04090005" w:tentative="1">
+      <w:start w:val="1"/>
+      <w:numFmt w:val="bullet"/>
+      <w:lvlText w:val=""/>
+      <w:lvlJc w:val="left"/>
+      <w:pPr>
+        <w:ind w:left="4320" w:hanging="360"/>
+      </w:pPr>
+      <w:rPr>
+        <w:rFonts w:ascii="Wingdings" w:hAnsi="Wingdings" w:hint="default"/>
+      </w:rPr>
+    </w:lvl>
+    <w:lvl w:ilvl="6" w:tplc="04090001" w:tentative="1">
+      <w:start w:val="1"/>
+      <w:numFmt w:val="bullet"/>
+      <w:lvlText w:val=""/>
+      <w:lvlJc w:val="left"/>
+      <w:pPr>
+        <w:ind w:left="5040" w:hanging="360"/>
+      </w:pPr>
+      <w:rPr>
+        <w:rFonts w:ascii="Symbol" w:hAnsi="Symbol" w:hint="default"/>
+      </w:rPr>
+    </w:lvl>
+    <w:lvl w:ilvl="7" w:tplc="04090003" w:tentative="1">
+      <w:start w:val="1"/>
+      <w:numFmt w:val="bullet"/>
+      <w:lvlText w:val="o"/>
+      <w:lvlJc w:val="left"/>
+      <w:pPr>
+        <w:ind w:left="5760" w:hanging="360"/>
+      </w:pPr>
+      <w:rPr>
+        <w:rFonts w:ascii="Courier New" w:hAnsi="Courier New" w:cs="Courier New" w:hint="default"/>
+      </w:rPr>
+    </w:lvl>
+    <w:lvl w:ilvl="8" w:tplc="04090005" w:tentative="1">
+      <w:start w:val="1"/>
+      <w:numFmt w:val="bullet"/>
+      <w:lvlText w:val=""/>
+      <w:lvlJc w:val="left"/>
+      <w:pPr>
+        <w:ind w:left="6480" w:hanging="360"/>
+      </w:pPr>
+      <w:rPr>
+        <w:rFonts w:ascii="Wingdings" w:hAnsi="Wingdings" w:hint="default"/>
+      </w:rPr>
+    </w:lvl>
+  </w:abstractNum>
+  <w:num w:numId="1">
+    <w:abstractNumId w:val="0"/>
+  </w:num>
+  <w:num w:numId="2">
+    <w:abstractNumId w:val="1"/>
+  </w:num>
+</w:numbering>
 </file>
 
 <file path=word/styles.xml><?xml version="1.0" encoding="utf-8"?>
@@ -465,6 +1362,17 @@
     <w:semiHidden/>
     <w:unhideWhenUsed/>
   </w:style>
+  <w:style w:type="paragraph" w:styleId="ListParagraph">
+    <w:name w:val="List Paragraph"/>
+    <w:basedOn w:val="Normal"/>
+    <w:uiPriority w:val="34"/>
+    <w:qFormat/>
+    <w:rsid w:val="00F05A06"/>
+    <w:pPr>
+      <w:ind w:left="720"/>
+      <w:contextualSpacing/>
+    </w:pPr>
+  </w:style>
 </w:styles>
 </file>
 

</xml_diff>

<commit_message>
Report revision, style fix, spell check
</commit_message>
<xml_diff>
--- a/CrucipuzzleSolver report.docx
+++ b/CrucipuzzleSolver report.docx
@@ -1,6 +1,6 @@
 
 <file path=word/document.xml><?xml version="1.0" encoding="utf-8"?>
-<w:document xmlns:wpc="http://schemas.microsoft.com/office/word/2010/wordprocessingCanvas" xmlns:cx="http://schemas.microsoft.com/office/drawing/2014/chartex" xmlns:mc="http://schemas.openxmlformats.org/markup-compatibility/2006" xmlns:o="urn:schemas-microsoft-com:office:office" xmlns:r="http://schemas.openxmlformats.org/officeDocument/2006/relationships" xmlns:m="http://schemas.openxmlformats.org/officeDocument/2006/math" xmlns:v="urn:schemas-microsoft-com:vml" xmlns:wp14="http://schemas.microsoft.com/office/word/2010/wordprocessingDrawing" xmlns:wp="http://schemas.openxmlformats.org/drawingml/2006/wordprocessingDrawing" xmlns:w10="urn:schemas-microsoft-com:office:word" xmlns:w="http://schemas.openxmlformats.org/wordprocessingml/2006/main" xmlns:w14="http://schemas.microsoft.com/office/word/2010/wordml" xmlns:w15="http://schemas.microsoft.com/office/word/2012/wordml" xmlns:w16se="http://schemas.microsoft.com/office/word/2015/wordml/symex" xmlns:wpg="http://schemas.microsoft.com/office/word/2010/wordprocessingGroup" xmlns:wpi="http://schemas.microsoft.com/office/word/2010/wordprocessingInk" xmlns:wne="http://schemas.microsoft.com/office/word/2006/wordml" xmlns:wps="http://schemas.microsoft.com/office/word/2010/wordprocessingShape" mc:Ignorable="w14 w15 w16se wp14">
+<w:document xmlns:wpc="http://schemas.microsoft.com/office/word/2010/wordprocessingCanvas" xmlns:cx="http://schemas.microsoft.com/office/drawing/2014/chartex" xmlns:cx1="http://schemas.microsoft.com/office/drawing/2015/9/8/chartex" xmlns:cx2="http://schemas.microsoft.com/office/drawing/2015/10/21/chartex" xmlns:cx3="http://schemas.microsoft.com/office/drawing/2016/5/9/chartex" xmlns:cx4="http://schemas.microsoft.com/office/drawing/2016/5/10/chartex" xmlns:cx5="http://schemas.microsoft.com/office/drawing/2016/5/11/chartex" xmlns:cx6="http://schemas.microsoft.com/office/drawing/2016/5/12/chartex" xmlns:cx7="http://schemas.microsoft.com/office/drawing/2016/5/13/chartex" xmlns:cx8="http://schemas.microsoft.com/office/drawing/2016/5/14/chartex" xmlns:mc="http://schemas.openxmlformats.org/markup-compatibility/2006" xmlns:aink="http://schemas.microsoft.com/office/drawing/2016/ink" xmlns:am3d="http://schemas.microsoft.com/office/drawing/2017/model3d" xmlns:o="urn:schemas-microsoft-com:office:office" xmlns:r="http://schemas.openxmlformats.org/officeDocument/2006/relationships" xmlns:m="http://schemas.openxmlformats.org/officeDocument/2006/math" xmlns:v="urn:schemas-microsoft-com:vml" xmlns:wp14="http://schemas.microsoft.com/office/word/2010/wordprocessingDrawing" xmlns:wp="http://schemas.openxmlformats.org/drawingml/2006/wordprocessingDrawing" xmlns:w10="urn:schemas-microsoft-com:office:word" xmlns:w="http://schemas.openxmlformats.org/wordprocessingml/2006/main" xmlns:w14="http://schemas.microsoft.com/office/word/2010/wordml" xmlns:w15="http://schemas.microsoft.com/office/word/2012/wordml" xmlns:w16cex="http://schemas.microsoft.com/office/word/2018/wordml/cex" xmlns:w16cid="http://schemas.microsoft.com/office/word/2016/wordml/cid" xmlns:w16="http://schemas.microsoft.com/office/word/2018/wordml" xmlns:w16se="http://schemas.microsoft.com/office/word/2015/wordml/symex" xmlns:wpg="http://schemas.microsoft.com/office/word/2010/wordprocessingGroup" xmlns:wpi="http://schemas.microsoft.com/office/word/2010/wordprocessingInk" xmlns:wne="http://schemas.microsoft.com/office/word/2006/wordml" xmlns:wps="http://schemas.microsoft.com/office/word/2010/wordprocessingShape" mc:Ignorable="w14 w15 w16se w16cid w16 w16cex wp14">
   <w:body>
     <w:p>
       <w:pPr>
@@ -907,6 +907,17 @@
     </w:p>
     <w:p>
       <w:pPr>
+        <w:spacing w:after="0"/>
+        <w:jc w:val="both"/>
+        <w:rPr>
+          <w:sz w:val="24"/>
+          <w:szCs w:val="20"/>
+          <w:lang w:val="it-IT"/>
+        </w:rPr>
+      </w:pPr>
+    </w:p>
+    <w:p>
+      <w:pPr>
         <w:pStyle w:val="ListParagraph"/>
         <w:numPr>
           <w:ilvl w:val="0"/>
@@ -1050,7 +1061,14 @@
           <w:sz w:val="24"/>
           <w:lang w:val="it-IT"/>
         </w:rPr>
-        <w:t>Questo è il file che contiene il ma</w:t>
+        <w:t>F</w:t>
+      </w:r>
+      <w:r>
+        <w:rPr>
+          <w:sz w:val="24"/>
+          <w:lang w:val="it-IT"/>
+        </w:rPr>
+        <w:t>ile che contiene il ma</w:t>
       </w:r>
       <w:r>
         <w:rPr>
@@ -1248,7 +1266,15 @@
           <w:sz w:val="24"/>
           <w:lang w:val="it-IT"/>
         </w:rPr>
-        <w:t xml:space="preserve"> Ciò scaturisce l’acquisizione</w:t>
+        <w:t xml:space="preserve"> Ciò </w:t>
+      </w:r>
+      <w:r>
+        <w:rPr>
+          <w:sz w:val="24"/>
+          <w:lang w:val="it-IT"/>
+        </w:rPr>
+        <w:lastRenderedPageBreak/>
+        <w:t>scaturisce l’acquisizione</w:t>
       </w:r>
       <w:r>
         <w:rPr>
@@ -1550,31 +1576,47 @@
       <w:pPr>
         <w:pStyle w:val="Heading2"/>
         <w:jc w:val="both"/>
-      </w:pPr>
-      <w:r>
+        <w:rPr>
+          <w:lang w:val="it-IT"/>
+        </w:rPr>
+      </w:pPr>
+      <w:r>
+        <w:rPr>
+          <w:lang w:val="it-IT"/>
+        </w:rPr>
         <w:t>Plot library</w:t>
       </w:r>
     </w:p>
     <w:p>
       <w:pPr>
         <w:jc w:val="both"/>
-      </w:pPr>
-    </w:p>
-    <w:p>
-      <w:pPr>
-        <w:spacing w:after="0"/>
-        <w:jc w:val="both"/>
-        <w:rPr>
-          <w:sz w:val="24"/>
-          <w:lang w:val="it-IT"/>
-        </w:rPr>
-      </w:pPr>
-      <w:r>
-        <w:rPr>
-          <w:sz w:val="24"/>
-          <w:lang w:val="it-IT"/>
-        </w:rPr>
-        <w:t xml:space="preserve">Questo modulo si occupa principalmente di </w:t>
+        <w:rPr>
+          <w:lang w:val="it-IT"/>
+        </w:rPr>
+      </w:pPr>
+    </w:p>
+    <w:p>
+      <w:pPr>
+        <w:spacing w:after="0"/>
+        <w:jc w:val="both"/>
+        <w:rPr>
+          <w:sz w:val="24"/>
+          <w:lang w:val="it-IT"/>
+        </w:rPr>
+      </w:pPr>
+      <w:r>
+        <w:rPr>
+          <w:sz w:val="24"/>
+          <w:lang w:val="it-IT"/>
+        </w:rPr>
+        <w:t>Si</w:t>
+      </w:r>
+      <w:r>
+        <w:rPr>
+          <w:sz w:val="24"/>
+          <w:lang w:val="it-IT"/>
+        </w:rPr>
+        <w:t xml:space="preserve"> occupa principalmente di </w:t>
       </w:r>
       <w:r>
         <w:rPr>
@@ -1619,8 +1661,7 @@
       </w:r>
       <w:r>
         <w:rPr>
-          <w:i/>
-          <w:sz w:val="24"/>
+          <w:rStyle w:val="QuoteChar"/>
           <w:lang w:val="it-IT"/>
         </w:rPr>
         <w:t>steadyImage</w:t>
@@ -1634,9 +1675,7 @@
       </w:r>
       <w:r>
         <w:rPr>
-          <w:i/>
-          <w:sz w:val="24"/>
-          <w:lang w:val="it-IT"/>
+          <w:rStyle w:val="QuoteChar"/>
         </w:rPr>
         <w:t>threading</w:t>
       </w:r>
@@ -1693,9 +1732,7 @@
       </w:r>
       <w:r>
         <w:rPr>
-          <w:i/>
-          <w:sz w:val="24"/>
-          <w:lang w:val="it-IT"/>
+          <w:rStyle w:val="QuoteChar"/>
         </w:rPr>
         <w:t>drawLine</w:t>
       </w:r>
@@ -1728,8 +1765,14 @@
       <w:pPr>
         <w:pStyle w:val="Heading2"/>
         <w:jc w:val="both"/>
-      </w:pPr>
-      <w:r>
+        <w:rPr>
+          <w:lang w:val="it-IT"/>
+        </w:rPr>
+      </w:pPr>
+      <w:r>
+        <w:rPr>
+          <w:lang w:val="it-IT"/>
+        </w:rPr>
         <w:t>Frame Library</w:t>
       </w:r>
     </w:p>
@@ -1757,7 +1800,14 @@
           <w:sz w:val="24"/>
           <w:lang w:val="it-IT"/>
         </w:rPr>
-        <w:t>Questo modulo si occupa di riconoscere la cornice del puzzle, correggerne le distorsioni e ritagliarne la ROI per il successivo riconoscimento. Esegue poi il procedimento inverso che da una ROI che contiene le linee colorate delle parole trovate lo riporta alle proporzioni originali ed aggiunge la parte di immagine precedentemente scartata.</w:t>
+        <w:t>S</w:t>
+      </w:r>
+      <w:r>
+        <w:rPr>
+          <w:sz w:val="24"/>
+          <w:lang w:val="it-IT"/>
+        </w:rPr>
+        <w:t>i occupa di riconoscere la cornice del puzzle, correggerne le distorsioni e ritagliarne la ROI per il successivo riconoscimento. Esegue poi il procedimento inverso che da una ROI che contiene le linee colorate delle parole trovate lo riporta alle proporzioni originali ed aggiunge la parte di immagine precedentemente scartata.</w:t>
       </w:r>
     </w:p>
     <w:p>
@@ -1801,6 +1851,7 @@
           <w:sz w:val="24"/>
           <w:lang w:val="it-IT"/>
         </w:rPr>
+        <w:lastRenderedPageBreak/>
         <w:t xml:space="preserve">(Nota su questa parte di pre-processamento: per arrivare a scegliere i parametri più adatti </w:t>
       </w:r>
       <w:r>
@@ -1808,7 +1859,290 @@
           <w:sz w:val="24"/>
           <w:lang w:val="it-IT"/>
         </w:rPr>
-        <w:t xml:space="preserve">e le operazioni più adatte da svolgere o da non svolgere, ci siamo scritti un programma che apre un </w:t>
+        <w:t>e le operazioni più adatte da svolgere o da non svolgere, ci siamo scritti un programma che apre un certo campione di immagini e le visualizza una alla volta tramite un flusso video, con possibilità di passare immediatamente da un’immagine ad un’altra, e per modificare i vari parametri in real time abbiamo sfruttato delle trackbars)</w:t>
+      </w:r>
+    </w:p>
+    <w:p>
+      <w:pPr>
+        <w:spacing w:after="0"/>
+        <w:jc w:val="both"/>
+        <w:rPr>
+          <w:sz w:val="24"/>
+          <w:lang w:val="it-IT"/>
+        </w:rPr>
+      </w:pPr>
+    </w:p>
+    <w:p>
+      <w:pPr>
+        <w:spacing w:after="0"/>
+        <w:jc w:val="both"/>
+        <w:rPr>
+          <w:sz w:val="24"/>
+          <w:lang w:val="it-IT"/>
+        </w:rPr>
+      </w:pPr>
+      <w:r>
+        <w:rPr>
+          <w:sz w:val="24"/>
+          <w:lang w:val="it-IT"/>
+        </w:rPr>
+        <w:t xml:space="preserve">Dopo il preprocessamento, il riconoscimento del rettangolo viene eseguito grazie alla funzione di </w:t>
+      </w:r>
+      <w:r>
+        <w:rPr>
+          <w:rStyle w:val="QuoteChar"/>
+        </w:rPr>
+        <w:t>findContours</w:t>
+      </w:r>
+      <w:r>
+        <w:rPr>
+          <w:sz w:val="24"/>
+          <w:lang w:val="it-IT"/>
+        </w:rPr>
+        <w:t xml:space="preserve"> dal cui risultato identifichiamo il perimetro di un quadrilatero che abbia l’area maggiore possibile. Se l’area del puzzle è troppo piccola e non supera una soglia minima, l’immagine viene scartata come non valida. A questo punto identifichiamo il quadrilatero appena riconosciuto tramite i suoi 4 vertici.</w:t>
+      </w:r>
+    </w:p>
+    <w:p>
+      <w:pPr>
+        <w:spacing w:after="0"/>
+        <w:jc w:val="both"/>
+        <w:rPr>
+          <w:sz w:val="24"/>
+          <w:lang w:val="it-IT"/>
+        </w:rPr>
+      </w:pPr>
+    </w:p>
+    <w:p>
+      <w:pPr>
+        <w:spacing w:after="0"/>
+        <w:jc w:val="both"/>
+        <w:rPr>
+          <w:sz w:val="24"/>
+          <w:lang w:val="it-IT"/>
+        </w:rPr>
+      </w:pPr>
+      <w:r>
+        <w:rPr>
+          <w:sz w:val="24"/>
+          <w:lang w:val="it-IT"/>
+        </w:rPr>
+        <w:t xml:space="preserve">Per correggere le distorsioni di prospettiva e rotazione dell’immagine sfruttiamo la funzione di </w:t>
+      </w:r>
+      <w:r>
+        <w:rPr>
+          <w:rStyle w:val="QuoteChar"/>
+        </w:rPr>
+        <w:t>warpAffine</w:t>
+      </w:r>
+      <w:r>
+        <w:rPr>
+          <w:sz w:val="24"/>
+          <w:lang w:val="it-IT"/>
+        </w:rPr>
+        <w:t xml:space="preserve"> su tutta l’immagine sfruttando come punti di controllo i 4 vertici prima identificati, e facendo una stima di quale vogliamo che sia la loro posizione a seguito del warp.</w:t>
+      </w:r>
+      <w:r>
+        <w:rPr>
+          <w:sz w:val="24"/>
+          <w:lang w:val="it-IT"/>
+        </w:rPr>
+        <w:t xml:space="preserve"> Dopodichè viene ritagliata la ROI delimitata dalla nuova posizione dei 4 vertici.</w:t>
+      </w:r>
+    </w:p>
+    <w:p>
+      <w:pPr>
+        <w:spacing w:after="0"/>
+        <w:jc w:val="both"/>
+        <w:rPr>
+          <w:sz w:val="24"/>
+          <w:lang w:val="it-IT"/>
+        </w:rPr>
+      </w:pPr>
+    </w:p>
+    <w:p>
+      <w:pPr>
+        <w:spacing w:after="0"/>
+        <w:jc w:val="both"/>
+        <w:rPr>
+          <w:sz w:val="24"/>
+          <w:lang w:val="it-IT"/>
+        </w:rPr>
+      </w:pPr>
+      <w:r>
+        <w:rPr>
+          <w:sz w:val="24"/>
+          <w:lang w:val="it-IT"/>
+        </w:rPr>
+        <w:t xml:space="preserve">La classe </w:t>
+      </w:r>
+      <w:r>
+        <w:rPr>
+          <w:rStyle w:val="QuoteChar"/>
+        </w:rPr>
+        <w:t>processedPicture</w:t>
+      </w:r>
+      <w:r>
+        <w:rPr>
+          <w:sz w:val="24"/>
+          <w:lang w:val="it-IT"/>
+        </w:rPr>
+        <w:t xml:space="preserve"> contiene l’immagine dopo il warp, l’immagine cropped ed i punti di controllo; dati utili per proseguire nell’elaborazione e per eseguire poi la trasformazione inversa.</w:t>
+      </w:r>
+    </w:p>
+    <w:p>
+      <w:pPr>
+        <w:spacing w:after="0"/>
+        <w:jc w:val="both"/>
+        <w:rPr>
+          <w:sz w:val="24"/>
+          <w:lang w:val="it-IT"/>
+        </w:rPr>
+      </w:pPr>
+    </w:p>
+    <w:p>
+      <w:pPr>
+        <w:pStyle w:val="Heading2"/>
+        <w:jc w:val="both"/>
+        <w:rPr>
+          <w:lang w:val="it-IT"/>
+        </w:rPr>
+      </w:pPr>
+      <w:r>
+        <w:rPr>
+          <w:lang w:val="it-IT"/>
+        </w:rPr>
+        <w:t>OCR Library</w:t>
+      </w:r>
+    </w:p>
+    <w:p>
+      <w:pPr>
+        <w:spacing w:after="0"/>
+        <w:jc w:val="both"/>
+        <w:rPr>
+          <w:sz w:val="24"/>
+          <w:lang w:val="it-IT"/>
+        </w:rPr>
+      </w:pPr>
+    </w:p>
+    <w:p>
+      <w:pPr>
+        <w:spacing w:after="0"/>
+        <w:jc w:val="both"/>
+        <w:rPr>
+          <w:sz w:val="24"/>
+          <w:lang w:val="it-IT"/>
+        </w:rPr>
+      </w:pPr>
+      <w:r>
+        <w:rPr>
+          <w:sz w:val="24"/>
+          <w:lang w:val="it-IT"/>
+        </w:rPr>
+        <w:t>R</w:t>
+      </w:r>
+      <w:r>
+        <w:rPr>
+          <w:sz w:val="24"/>
+          <w:lang w:val="it-IT"/>
+        </w:rPr>
+        <w:t>esponsabile per il riconoscimento del puzzle vero e proprio, diviso in 2 fasi: riconoscimento delle caratteristiche generali e riconoscimento delle singole lettere.</w:t>
+      </w:r>
+    </w:p>
+    <w:p>
+      <w:pPr>
+        <w:spacing w:after="0"/>
+        <w:jc w:val="both"/>
+        <w:rPr>
+          <w:sz w:val="24"/>
+          <w:lang w:val="it-IT"/>
+        </w:rPr>
+      </w:pPr>
+    </w:p>
+    <w:p>
+      <w:pPr>
+        <w:spacing w:after="0"/>
+        <w:jc w:val="both"/>
+        <w:rPr>
+          <w:sz w:val="24"/>
+          <w:lang w:val="it-IT"/>
+        </w:rPr>
+      </w:pPr>
+      <w:r>
+        <w:rPr>
+          <w:sz w:val="24"/>
+          <w:lang w:val="it-IT"/>
+        </w:rPr>
+        <w:t xml:space="preserve">Per poter ritagliare con precisione le singole lettere una a una per poterle riconoscere abbiamo bisogno di sapere quanto è grande il puzzle. Per scoprirlo partiamo dalla ROI del puzzle identificata dalla frame Library, binarizziamo l’immagine con un adaptive thresholding e </w:t>
+      </w:r>
+      <w:r>
+        <w:rPr>
+          <w:sz w:val="24"/>
+          <w:lang w:val="it-IT"/>
+        </w:rPr>
+        <w:t xml:space="preserve">poi eseguiamo un riconoscimento di caratteri grazie a </w:t>
+      </w:r>
+      <w:r>
+        <w:rPr>
+          <w:rStyle w:val="QuoteChar"/>
+        </w:rPr>
+        <w:t>pytesseract</w:t>
+      </w:r>
+      <w:r>
+        <w:rPr>
+          <w:sz w:val="24"/>
+          <w:lang w:val="it-IT"/>
+        </w:rPr>
+        <w:t xml:space="preserve">. </w:t>
+      </w:r>
+      <w:r>
+        <w:rPr>
+          <w:sz w:val="24"/>
+          <w:lang w:val="it-IT"/>
+        </w:rPr>
+        <w:br/>
+      </w:r>
+      <w:r>
+        <w:rPr>
+          <w:rStyle w:val="QuoteChar"/>
+        </w:rPr>
+        <w:t>Pytesseract</w:t>
+      </w:r>
+      <w:r>
+        <w:rPr>
+          <w:sz w:val="24"/>
+          <w:lang w:val="it-IT"/>
+        </w:rPr>
+        <w:t xml:space="preserve"> è uno strumento di riconoscimento ottico di caratteri per python. In questo procedimento scegliamo di eseguire una ricerca sull’intera immagine ottenendo per ogni carattere riconosciuto anche il suo buonding box. Il riconoscimento è limitato alle sole lettere maiuscole dalla “A” alla “Z”.</w:t>
+      </w:r>
+    </w:p>
+    <w:p>
+      <w:pPr>
+        <w:spacing w:after="0"/>
+        <w:jc w:val="both"/>
+        <w:rPr>
+          <w:sz w:val="24"/>
+          <w:lang w:val="it-IT"/>
+        </w:rPr>
+      </w:pPr>
+      <w:r>
+        <w:rPr>
+          <w:sz w:val="24"/>
+          <w:lang w:val="it-IT"/>
+        </w:rPr>
+        <w:t xml:space="preserve">Una volta ottenuti i bounding box filtriamo via tutti gli outliers con dimensioni troppo grandi o troppo piccole, nell’ottica che tutte le lettere riconosciute dovranno avere un bounding box di dimensioni simili. Le informazioni delle singole lettere sono immagazzinate in una struttura dati di tipo </w:t>
+      </w:r>
+      <w:r>
+        <w:rPr>
+          <w:rStyle w:val="QuoteChar"/>
+        </w:rPr>
+        <w:t>CharacterWrapper</w:t>
+      </w:r>
+      <w:r>
+        <w:rPr>
+          <w:sz w:val="24"/>
+          <w:lang w:val="it-IT"/>
+        </w:rPr>
+        <w:t xml:space="preserve">. A questo punto si sfruttano le lettere rimanenti dopo il filtraggio per costruire 2 matrici raggruppando le lettere per righe o per colonne. Queste struttura sono usate per calcolare le dimensione precise del puzzle ed il numero di colonne. Per il numero di righe </w:t>
       </w:r>
       <w:r>
         <w:rPr>
@@ -1816,110 +2150,199 @@
           <w:lang w:val="it-IT"/>
         </w:rPr>
         <w:lastRenderedPageBreak/>
-        <w:t>certo campione di immagini e le visualizza una alla volta tramite un flusso video, con possibilità di passare immediatamente da un’immagine ad un’altra, e per modificare i vari parametri in real time abbiamo sfruttato delle trackbars)</w:t>
-      </w:r>
-    </w:p>
-    <w:p>
-      <w:pPr>
-        <w:spacing w:after="0"/>
-        <w:jc w:val="both"/>
-        <w:rPr>
-          <w:sz w:val="24"/>
-          <w:lang w:val="it-IT"/>
-        </w:rPr>
-      </w:pPr>
-    </w:p>
-    <w:p>
-      <w:pPr>
-        <w:spacing w:after="0"/>
-        <w:jc w:val="both"/>
-        <w:rPr>
-          <w:sz w:val="24"/>
-          <w:lang w:val="it-IT"/>
-        </w:rPr>
-      </w:pPr>
-      <w:r>
-        <w:rPr>
-          <w:sz w:val="24"/>
-          <w:lang w:val="it-IT"/>
-        </w:rPr>
-        <w:t xml:space="preserve">Dopo il preprocessamento, il riconoscimento del rettangolo viene eseguito grazie alla funzione di </w:t>
-      </w:r>
-      <w:r>
-        <w:rPr>
-          <w:i/>
-          <w:sz w:val="24"/>
-          <w:lang w:val="it-IT"/>
-        </w:rPr>
-        <w:t>findContours</w:t>
-      </w:r>
-      <w:r>
-        <w:rPr>
-          <w:sz w:val="24"/>
-          <w:lang w:val="it-IT"/>
-        </w:rPr>
-        <w:t xml:space="preserve"> dal cui risultato identifichiamo il perimetro di un quadrilatero che abbia l’area maggiore possibile. Se l’area del puzzle è troppo piccola e non supera una soglia minima, l’immagine viene scartata come non valida. A questo punto identifichiamo il quadrilatero appena riconosciuto tramite i suoi 4 vertici.</w:t>
-      </w:r>
-    </w:p>
-    <w:p>
-      <w:pPr>
-        <w:spacing w:after="0"/>
-        <w:jc w:val="both"/>
-        <w:rPr>
-          <w:sz w:val="24"/>
-          <w:lang w:val="it-IT"/>
-        </w:rPr>
-      </w:pPr>
-    </w:p>
-    <w:p>
-      <w:pPr>
-        <w:spacing w:after="0"/>
-        <w:jc w:val="both"/>
-        <w:rPr>
-          <w:sz w:val="24"/>
-          <w:lang w:val="it-IT"/>
-        </w:rPr>
-      </w:pPr>
-      <w:r>
-        <w:rPr>
-          <w:sz w:val="24"/>
-          <w:lang w:val="it-IT"/>
-        </w:rPr>
-        <w:t>Per correggere le distorsioni di prospettiva e rotazione dell’immagine sfruttiamo la funzione di warpAffine su tutta l’immagine sfruttando come punti di controllo i 4 vertici prima identificati, e facendo una stima di quale vogliamo che sia la loro posizione a seguito del warp.</w:t>
-      </w:r>
-      <w:r>
-        <w:rPr>
-          <w:sz w:val="24"/>
-          <w:lang w:val="it-IT"/>
-        </w:rPr>
-        <w:t xml:space="preserve"> Dopodichè viene ritagliata la ROI delimitata dalla nuova posizione dei 4 vertici.</w:t>
-      </w:r>
-    </w:p>
-    <w:p>
-      <w:pPr>
-        <w:spacing w:after="0"/>
-        <w:jc w:val="both"/>
-        <w:rPr>
-          <w:sz w:val="24"/>
-          <w:lang w:val="it-IT"/>
-        </w:rPr>
-      </w:pPr>
-    </w:p>
-    <w:p>
-      <w:pPr>
-        <w:spacing w:after="0"/>
-        <w:jc w:val="both"/>
-        <w:rPr>
-          <w:sz w:val="24"/>
-          <w:lang w:val="it-IT"/>
-        </w:rPr>
-      </w:pPr>
-      <w:r>
-        <w:rPr>
-          <w:sz w:val="24"/>
-          <w:lang w:val="it-IT"/>
-        </w:rPr>
-        <w:t>La classe processedPicture contiene l’immagine dopo il warp, l’immagine cropped ed i punti di controllo; dati utili per proseguire nell’elaborazione e per eseguire poi la trasformazione inversa.</w:t>
+        <w:t xml:space="preserve">abbiamo scelto di </w:t>
+      </w:r>
+      <w:r>
+        <w:rPr>
+          <w:sz w:val="24"/>
+          <w:lang w:val="it-IT"/>
+        </w:rPr>
+        <w:t xml:space="preserve">eseguire una vera e propria lettura per righe con </w:t>
+      </w:r>
+      <w:r>
+        <w:rPr>
+          <w:rStyle w:val="QuoteChar"/>
+        </w:rPr>
+        <w:t>pytesseract</w:t>
+      </w:r>
+      <w:r>
+        <w:rPr>
+          <w:sz w:val="24"/>
+          <w:lang w:val="it-IT"/>
+        </w:rPr>
+        <w:t xml:space="preserve"> che abbiamo visto darci dei risultati migliori.</w:t>
+      </w:r>
+    </w:p>
+    <w:p>
+      <w:pPr>
+        <w:spacing w:after="0"/>
+        <w:jc w:val="both"/>
+        <w:rPr>
+          <w:sz w:val="24"/>
+          <w:lang w:val="it-IT"/>
+        </w:rPr>
+      </w:pPr>
+    </w:p>
+    <w:p>
+      <w:pPr>
+        <w:spacing w:after="0"/>
+        <w:jc w:val="both"/>
+        <w:rPr>
+          <w:sz w:val="24"/>
+          <w:lang w:val="it-IT"/>
+        </w:rPr>
+      </w:pPr>
+      <w:r>
+        <w:rPr>
+          <w:sz w:val="24"/>
+          <w:lang w:val="it-IT"/>
+        </w:rPr>
+        <w:t xml:space="preserve">Una volta ottenute queste informazioni abbiamo potuto ritagliare le lettere una ad una ed eseguire singolarmente il riconoscimento con </w:t>
+      </w:r>
+      <w:r>
+        <w:rPr>
+          <w:rStyle w:val="QuoteChar"/>
+        </w:rPr>
+        <w:t>pytesseract</w:t>
+      </w:r>
+      <w:r>
+        <w:rPr>
+          <w:sz w:val="24"/>
+          <w:lang w:val="it-IT"/>
+        </w:rPr>
+        <w:t>. Scendendo nel dettaglio, per ogni immagine abbiamo applicato un “adaptive thresholding progressivo”, ovvero</w:t>
+      </w:r>
+      <w:r>
+        <w:rPr>
+          <w:sz w:val="24"/>
+          <w:lang w:val="it-IT"/>
+        </w:rPr>
+        <w:t>,</w:t>
+      </w:r>
+      <w:r>
+        <w:rPr>
+          <w:sz w:val="24"/>
+          <w:lang w:val="it-IT"/>
+        </w:rPr>
+        <w:t xml:space="preserve"> partendo da un valore iniziale del parametro di offset</w:t>
+      </w:r>
+      <w:r>
+        <w:rPr>
+          <w:sz w:val="24"/>
+          <w:lang w:val="it-IT"/>
+        </w:rPr>
+        <w:t>,</w:t>
+      </w:r>
+      <w:r>
+        <w:rPr>
+          <w:sz w:val="24"/>
+          <w:lang w:val="it-IT"/>
+        </w:rPr>
+        <w:t xml:space="preserve"> da sottrarre </w:t>
+      </w:r>
+      <w:r>
+        <w:rPr>
+          <w:sz w:val="24"/>
+          <w:lang w:val="it-IT"/>
+        </w:rPr>
+        <w:t>all’intensità luminosa</w:t>
+      </w:r>
+      <w:r>
+        <w:rPr>
+          <w:sz w:val="24"/>
+          <w:lang w:val="it-IT"/>
+        </w:rPr>
+        <w:t xml:space="preserve"> </w:t>
+      </w:r>
+      <w:r>
+        <w:rPr>
+          <w:sz w:val="24"/>
+          <w:lang w:val="it-IT"/>
+        </w:rPr>
+        <w:t xml:space="preserve">dei pixel prima dell’applicazione del </w:t>
+      </w:r>
+      <w:r>
+        <w:rPr>
+          <w:sz w:val="24"/>
+          <w:lang w:val="it-IT"/>
+        </w:rPr>
+        <w:t>thresholding</w:t>
+      </w:r>
+      <w:r>
+        <w:rPr>
+          <w:sz w:val="24"/>
+          <w:lang w:val="it-IT"/>
+        </w:rPr>
+        <w:t>,</w:t>
+      </w:r>
+      <w:r>
+        <w:rPr>
+          <w:sz w:val="24"/>
+          <w:lang w:val="it-IT"/>
+        </w:rPr>
+        <w:t xml:space="preserve"> abbiamo progressivamente incrementato questo valore quando l’algoritmo di riconoscimento non era in grado di distinguere una sola lettera nell’immagine.</w:t>
+      </w:r>
+      <w:r>
+        <w:rPr>
+          <w:sz w:val="24"/>
+          <w:lang w:val="it-IT"/>
+        </w:rPr>
+        <w:br/>
+      </w:r>
+      <w:r>
+        <w:rPr>
+          <w:sz w:val="24"/>
+          <w:lang w:val="it-IT"/>
+        </w:rPr>
+        <w:t>Un lavoro a parte è stato fatto per la lettera “I” che risulta più difficile da riconoscere, perciò abbiamo provato a riconoscerla come rettangolo, come fatto similmente in precedenza co</w:t>
+      </w:r>
+      <w:r>
+        <w:rPr>
+          <w:sz w:val="24"/>
+          <w:lang w:val="it-IT"/>
+        </w:rPr>
+        <w:t xml:space="preserve">n </w:t>
+      </w:r>
+      <w:r>
+        <w:rPr>
+          <w:sz w:val="24"/>
+          <w:lang w:val="it-IT"/>
+        </w:rPr>
+        <w:t>la cornice del puzzle.</w:t>
+      </w:r>
+    </w:p>
+    <w:p>
+      <w:pPr>
+        <w:spacing w:after="0"/>
+        <w:jc w:val="both"/>
+        <w:rPr>
+          <w:sz w:val="24"/>
+          <w:lang w:val="it-IT"/>
+        </w:rPr>
+      </w:pPr>
+      <w:r>
+        <w:rPr>
+          <w:sz w:val="24"/>
+          <w:lang w:val="it-IT"/>
+        </w:rPr>
+        <w:t>Se dopo un certo numero di tentativi una lettera non viene riconosciuta viene lanciata un’eccezione e l’intera immagine è considerata non valida.</w:t>
+      </w:r>
+    </w:p>
+    <w:p>
+      <w:pPr>
+        <w:spacing w:after="0"/>
+        <w:jc w:val="both"/>
+        <w:rPr>
+          <w:sz w:val="24"/>
+          <w:lang w:val="it-IT"/>
+        </w:rPr>
+      </w:pPr>
+      <w:r>
+        <w:rPr>
+          <w:sz w:val="24"/>
+          <w:lang w:val="it-IT"/>
+        </w:rPr>
+        <w:t>Per concludere, tutti i caratteri riconosciuti sono salvati in una matrice.</w:t>
       </w:r>
     </w:p>
     <w:p>
@@ -1936,204 +2359,14 @@
       <w:pPr>
         <w:pStyle w:val="Heading2"/>
         <w:jc w:val="both"/>
-      </w:pPr>
-      <w:r>
-        <w:t>OCR Library</w:t>
-      </w:r>
-    </w:p>
-    <w:p>
-      <w:pPr>
-        <w:spacing w:after="0"/>
-        <w:jc w:val="both"/>
-        <w:rPr>
-          <w:sz w:val="24"/>
-          <w:lang w:val="it-IT"/>
-        </w:rPr>
-      </w:pPr>
-    </w:p>
-    <w:p>
-      <w:pPr>
-        <w:spacing w:after="0"/>
-        <w:jc w:val="both"/>
-        <w:rPr>
-          <w:sz w:val="24"/>
-          <w:lang w:val="it-IT"/>
-        </w:rPr>
-      </w:pPr>
-      <w:r>
-        <w:rPr>
-          <w:sz w:val="24"/>
-          <w:lang w:val="it-IT"/>
-        </w:rPr>
-        <w:t>Questo modulo è responsabile per il riconoscimento del puzzle vero e proprio, diviso in 2 fasi: riconoscimento delle caratteristiche generali e riconoscimento delle singole lettere.</w:t>
-      </w:r>
-    </w:p>
-    <w:p>
-      <w:pPr>
-        <w:spacing w:after="0"/>
-        <w:jc w:val="both"/>
-        <w:rPr>
-          <w:sz w:val="24"/>
-          <w:lang w:val="it-IT"/>
-        </w:rPr>
-      </w:pPr>
-    </w:p>
-    <w:p>
-      <w:pPr>
-        <w:spacing w:after="0"/>
-        <w:jc w:val="both"/>
-        <w:rPr>
-          <w:sz w:val="24"/>
-          <w:lang w:val="it-IT"/>
-        </w:rPr>
-      </w:pPr>
-      <w:r>
-        <w:rPr>
-          <w:sz w:val="24"/>
-          <w:lang w:val="it-IT"/>
-        </w:rPr>
-        <w:t xml:space="preserve">Per poter ritagliare con precisione le singole lettere una a una per poterle riconoscere abbiamo bisogno di sapere quanto è grande il puzzle. Per scoprirlo partiamo dalla ROI del puzzle identificata dalla frame Library, binarizziamo l’immagine con un adaptive thresholding e </w:t>
-      </w:r>
-      <w:r>
-        <w:rPr>
-          <w:sz w:val="24"/>
-          <w:lang w:val="it-IT"/>
-        </w:rPr>
-        <w:t xml:space="preserve">poi eseguiamo un riconoscimento di caratteri grazie a </w:t>
-      </w:r>
-      <w:r>
-        <w:rPr>
-          <w:i/>
-          <w:sz w:val="24"/>
-          <w:lang w:val="it-IT"/>
-        </w:rPr>
-        <w:t>pytesseract</w:t>
-      </w:r>
-      <w:r>
-        <w:rPr>
-          <w:sz w:val="24"/>
-          <w:lang w:val="it-IT"/>
-        </w:rPr>
-        <w:t>. Pytesseract è uno strumento di riconoscimento ottico di caratteri per python. In questo procedimento scegliamo di eseguire una ricerca sull’intera immagine ottenendo per ogni carattere riconosciuto anche il suo buonding box. Il riconoscimento è limitato alle sole lettere maiuscole dalla “A” alla “Z”.</w:t>
-      </w:r>
-    </w:p>
-    <w:p>
-      <w:pPr>
-        <w:spacing w:after="0"/>
-        <w:jc w:val="both"/>
-        <w:rPr>
-          <w:sz w:val="24"/>
-          <w:lang w:val="it-IT"/>
-        </w:rPr>
-      </w:pPr>
-      <w:r>
-        <w:rPr>
-          <w:sz w:val="24"/>
-          <w:lang w:val="it-IT"/>
-        </w:rPr>
-        <w:t xml:space="preserve">Una volta ottenuti i bounding box filtriamo via tutti gli outliers con dimensioni troppo grandi o troppo piccole, nell’ottica che tutte le lettere riconosciute dovranno avere un bounding box di dimensioni simili. Le informazioni delle singole lettere sono immagazzinate in una struttura dati di tipo </w:t>
-      </w:r>
-      <w:r>
-        <w:rPr>
-          <w:i/>
-          <w:sz w:val="24"/>
-          <w:lang w:val="it-IT"/>
-        </w:rPr>
-        <w:t>CharacterWrapper</w:t>
-      </w:r>
-      <w:r>
-        <w:rPr>
-          <w:sz w:val="24"/>
-          <w:lang w:val="it-IT"/>
-        </w:rPr>
-        <w:t xml:space="preserve">. A questo punto si sfruttano le lettere rimanenti dopo il filtraggio per costruire 2 matrici raggruppando le lettere per righe o per colonne. Queste struttura sono usate per calcolare le dimensione precise del puzzle ed il numero di colonne. Per il numero di righe abbiamo scelto di </w:t>
-      </w:r>
-      <w:r>
-        <w:rPr>
-          <w:sz w:val="24"/>
-          <w:lang w:val="it-IT"/>
-        </w:rPr>
-        <w:t>eseguire una vera e propria lettura per righe con pytesseract che abbiamo visto darci dei risultati migliori.</w:t>
-      </w:r>
-    </w:p>
-    <w:p>
-      <w:pPr>
-        <w:spacing w:after="0"/>
-        <w:jc w:val="both"/>
-        <w:rPr>
-          <w:sz w:val="24"/>
-          <w:lang w:val="it-IT"/>
-        </w:rPr>
-      </w:pPr>
-    </w:p>
-    <w:p>
-      <w:pPr>
-        <w:spacing w:after="0"/>
-        <w:jc w:val="both"/>
-        <w:rPr>
-          <w:sz w:val="24"/>
-          <w:lang w:val="it-IT"/>
-        </w:rPr>
-      </w:pPr>
-      <w:r>
-        <w:rPr>
-          <w:sz w:val="24"/>
-          <w:lang w:val="it-IT"/>
-        </w:rPr>
-        <w:lastRenderedPageBreak/>
-        <w:t>Una volta ottenute queste informazioni abbiamo potuto ritagliare le lettere una ad una ed eseguire singolarmente il riconoscimento con pytesseract. Scendendo nel dettaglio, per ogni immagine abbiamo applicato un “adaptive thresholding progressivo”, ovvero partendo da un valore iniziale del parametro di offset da sottrarre alla compitazione del valore di value per ogni pixel abbiamo progressivamente incrementato questo valore quando l’algoritmo di riconoscimento non era in grado di distinguere una sola lettera nell’immagine. Un lavoro a partee è stato fatto per la lettera “I” che risulta più difficile da riconoscere, perciò abbiamo provato a riconoscerla come rettangolo, come fatto similmente in precedenza colla cornice del puzzle.</w:t>
-      </w:r>
-    </w:p>
-    <w:p>
-      <w:pPr>
-        <w:spacing w:after="0"/>
-        <w:jc w:val="both"/>
-        <w:rPr>
-          <w:sz w:val="24"/>
-          <w:lang w:val="it-IT"/>
-        </w:rPr>
-      </w:pPr>
-      <w:r>
-        <w:rPr>
-          <w:sz w:val="24"/>
-          <w:lang w:val="it-IT"/>
-        </w:rPr>
-        <w:t>Se dopo un certo numero di tentativi una lettera non viene riconosciuta viene lanciata un’eccezione e l’intera immagine è considerata non valida.</w:t>
-      </w:r>
-    </w:p>
-    <w:p>
-      <w:pPr>
-        <w:spacing w:after="0"/>
-        <w:jc w:val="both"/>
-        <w:rPr>
-          <w:sz w:val="24"/>
-          <w:lang w:val="it-IT"/>
-        </w:rPr>
-      </w:pPr>
-      <w:r>
-        <w:rPr>
-          <w:sz w:val="24"/>
-          <w:lang w:val="it-IT"/>
-        </w:rPr>
-        <w:t>Per concludere, tutti i caratteri riconosciuti sono salvati in una matrice.</w:t>
-      </w:r>
-    </w:p>
-    <w:p>
-      <w:pPr>
-        <w:spacing w:after="0"/>
-        <w:jc w:val="both"/>
-        <w:rPr>
-          <w:sz w:val="24"/>
-          <w:lang w:val="it-IT"/>
-        </w:rPr>
-      </w:pPr>
-    </w:p>
-    <w:p>
-      <w:pPr>
-        <w:pStyle w:val="Heading2"/>
-        <w:jc w:val="both"/>
-      </w:pPr>
-      <w:r>
+        <w:rPr>
+          <w:lang w:val="it-IT"/>
+        </w:rPr>
+      </w:pPr>
+      <w:r>
+        <w:rPr>
+          <w:lang w:val="it-IT"/>
+        </w:rPr>
         <w:t>Word library</w:t>
       </w:r>
     </w:p>
@@ -2161,7 +2394,14 @@
           <w:sz w:val="24"/>
           <w:lang w:val="it-IT"/>
         </w:rPr>
-        <w:t>Quest’ultimo modulo si occupa</w:t>
+        <w:t>S</w:t>
+      </w:r>
+      <w:r>
+        <w:rPr>
+          <w:sz w:val="24"/>
+          <w:lang w:val="it-IT"/>
+        </w:rPr>
+        <w:t>i occupa</w:t>
       </w:r>
       <w:r>
         <w:rPr>
@@ -2222,7 +2462,34 @@
           <w:sz w:val="24"/>
           <w:lang w:val="it-IT"/>
         </w:rPr>
-        <w:t>L’algoritmo di ricerca sfrutta la funzione di matchTemplate con machera. Vengono definiti 8 template da cercare all’interno del puzzle: parola in orizzontale, in verticale, in diagonale e in antidiagonale, e poi altri 4 template colla parola scritta al contrario. La presenza delle maschere è resa necessaria dalla ricerca delle parole in diagonale, siccome il template è quadrato, ma noi siamo interessati a trovare solo i valori in una certa posizione del template.</w:t>
+        <w:t xml:space="preserve">L’algoritmo di ricerca sfrutta la funzione di </w:t>
+      </w:r>
+      <w:r>
+        <w:rPr>
+          <w:rStyle w:val="QuoteChar"/>
+        </w:rPr>
+        <w:t>matchTemplate</w:t>
+      </w:r>
+      <w:r>
+        <w:rPr>
+          <w:sz w:val="24"/>
+          <w:lang w:val="it-IT"/>
+        </w:rPr>
+        <w:t xml:space="preserve"> con ma</w:t>
+      </w:r>
+      <w:r>
+        <w:rPr>
+          <w:sz w:val="24"/>
+          <w:lang w:val="it-IT"/>
+        </w:rPr>
+        <w:t>s</w:t>
+      </w:r>
+      <w:r>
+        <w:rPr>
+          <w:sz w:val="24"/>
+          <w:lang w:val="it-IT"/>
+        </w:rPr>
+        <w:t>chera. Vengono definiti 8 template da cercare all’interno del puzzle: parola in orizzontale, in verticale, in diagonale e in antidiagonale, e poi altri 4 template colla parola scritta al contrario. La presenza delle maschere è resa necessaria dalla ricerca delle parole in diagonale, siccome il template è quadrato, ma noi siamo interessati a trovare solo i valori in una certa posizione del template.</w:t>
       </w:r>
     </w:p>
     <w:p>
@@ -2277,9 +2544,7 @@
       </w:r>
       <w:r>
         <w:rPr>
-          <w:i/>
-          <w:sz w:val="24"/>
-          <w:lang w:val="it-IT"/>
+          <w:rStyle w:val="QuoteChar"/>
         </w:rPr>
         <w:t>re</w:t>
       </w:r>
@@ -2290,8 +2555,6 @@
         </w:rPr>
         <w:t>.</w:t>
       </w:r>
-      <w:bookmarkStart w:id="0" w:name="_GoBack"/>
-      <w:bookmarkEnd w:id="0"/>
     </w:p>
     <w:sectPr>
       <w:pgSz w:w="12240" w:h="15840"/>
@@ -2304,7 +2567,7 @@
 </file>
 
 <file path=word/numbering.xml><?xml version="1.0" encoding="utf-8"?>
-<w:numbering xmlns:wpc="http://schemas.microsoft.com/office/word/2010/wordprocessingCanvas" xmlns:cx="http://schemas.microsoft.com/office/drawing/2014/chartex" xmlns:mc="http://schemas.openxmlformats.org/markup-compatibility/2006" xmlns:o="urn:schemas-microsoft-com:office:office" xmlns:r="http://schemas.openxmlformats.org/officeDocument/2006/relationships" xmlns:m="http://schemas.openxmlformats.org/officeDocument/2006/math" xmlns:v="urn:schemas-microsoft-com:vml" xmlns:wp14="http://schemas.microsoft.com/office/word/2010/wordprocessingDrawing" xmlns:wp="http://schemas.openxmlformats.org/drawingml/2006/wordprocessingDrawing" xmlns:w10="urn:schemas-microsoft-com:office:word" xmlns:w="http://schemas.openxmlformats.org/wordprocessingml/2006/main" xmlns:w14="http://schemas.microsoft.com/office/word/2010/wordml" xmlns:w15="http://schemas.microsoft.com/office/word/2012/wordml" xmlns:w16se="http://schemas.microsoft.com/office/word/2015/wordml/symex" xmlns:wpg="http://schemas.microsoft.com/office/word/2010/wordprocessingGroup" xmlns:wpi="http://schemas.microsoft.com/office/word/2010/wordprocessingInk" xmlns:wne="http://schemas.microsoft.com/office/word/2006/wordml" xmlns:wps="http://schemas.microsoft.com/office/word/2010/wordprocessingShape" mc:Ignorable="w14 w15 w16se wp14">
+<w:numbering xmlns:wpc="http://schemas.microsoft.com/office/word/2010/wordprocessingCanvas" xmlns:cx="http://schemas.microsoft.com/office/drawing/2014/chartex" xmlns:cx1="http://schemas.microsoft.com/office/drawing/2015/9/8/chartex" xmlns:cx2="http://schemas.microsoft.com/office/drawing/2015/10/21/chartex" xmlns:cx3="http://schemas.microsoft.com/office/drawing/2016/5/9/chartex" xmlns:cx4="http://schemas.microsoft.com/office/drawing/2016/5/10/chartex" xmlns:cx5="http://schemas.microsoft.com/office/drawing/2016/5/11/chartex" xmlns:cx6="http://schemas.microsoft.com/office/drawing/2016/5/12/chartex" xmlns:cx7="http://schemas.microsoft.com/office/drawing/2016/5/13/chartex" xmlns:cx8="http://schemas.microsoft.com/office/drawing/2016/5/14/chartex" xmlns:mc="http://schemas.openxmlformats.org/markup-compatibility/2006" xmlns:aink="http://schemas.microsoft.com/office/drawing/2016/ink" xmlns:am3d="http://schemas.microsoft.com/office/drawing/2017/model3d" xmlns:o="urn:schemas-microsoft-com:office:office" xmlns:r="http://schemas.openxmlformats.org/officeDocument/2006/relationships" xmlns:m="http://schemas.openxmlformats.org/officeDocument/2006/math" xmlns:v="urn:schemas-microsoft-com:vml" xmlns:wp14="http://schemas.microsoft.com/office/word/2010/wordprocessingDrawing" xmlns:wp="http://schemas.openxmlformats.org/drawingml/2006/wordprocessingDrawing" xmlns:w10="urn:schemas-microsoft-com:office:word" xmlns:w="http://schemas.openxmlformats.org/wordprocessingml/2006/main" xmlns:w14="http://schemas.microsoft.com/office/word/2010/wordml" xmlns:w15="http://schemas.microsoft.com/office/word/2012/wordml" xmlns:w16cex="http://schemas.microsoft.com/office/word/2018/wordml/cex" xmlns:w16cid="http://schemas.microsoft.com/office/word/2016/wordml/cid" xmlns:w16="http://schemas.microsoft.com/office/word/2018/wordml" xmlns:w16se="http://schemas.microsoft.com/office/word/2015/wordml/symex" xmlns:wpg="http://schemas.microsoft.com/office/word/2010/wordprocessingGroup" xmlns:wpi="http://schemas.microsoft.com/office/word/2010/wordprocessingInk" xmlns:wne="http://schemas.microsoft.com/office/word/2006/wordml" xmlns:wps="http://schemas.microsoft.com/office/word/2010/wordprocessingShape" mc:Ignorable="w14 w15 w16se w16cid w16 w16cex wp14">
   <w:abstractNum w:abstractNumId="0" w15:restartNumberingAfterBreak="0">
     <w:nsid w:val="00C0788B"/>
     <w:multiLevelType w:val="hybridMultilevel"/>
@@ -2888,7 +3151,7 @@
 </file>
 
 <file path=word/styles.xml><?xml version="1.0" encoding="utf-8"?>
-<w:styles xmlns:mc="http://schemas.openxmlformats.org/markup-compatibility/2006" xmlns:r="http://schemas.openxmlformats.org/officeDocument/2006/relationships" xmlns:w="http://schemas.openxmlformats.org/wordprocessingml/2006/main" xmlns:w14="http://schemas.microsoft.com/office/word/2010/wordml" xmlns:w15="http://schemas.microsoft.com/office/word/2012/wordml" xmlns:w16se="http://schemas.microsoft.com/office/word/2015/wordml/symex" mc:Ignorable="w14 w15 w16se">
+<w:styles xmlns:mc="http://schemas.openxmlformats.org/markup-compatibility/2006" xmlns:r="http://schemas.openxmlformats.org/officeDocument/2006/relationships" xmlns:w="http://schemas.openxmlformats.org/wordprocessingml/2006/main" xmlns:w14="http://schemas.microsoft.com/office/word/2010/wordml" xmlns:w15="http://schemas.microsoft.com/office/word/2012/wordml" xmlns:w16cex="http://schemas.microsoft.com/office/word/2018/wordml/cex" xmlns:w16cid="http://schemas.microsoft.com/office/word/2016/wordml/cid" xmlns:w16="http://schemas.microsoft.com/office/word/2018/wordml" xmlns:w16se="http://schemas.microsoft.com/office/word/2015/wordml/symex" mc:Ignorable="w14 w15 w16se w16cid w16 w16cex">
   <w:docDefaults>
     <w:rPrDefault>
       <w:rPr>
@@ -2904,7 +3167,7 @@
       </w:pPr>
     </w:pPrDefault>
   </w:docDefaults>
-  <w:latentStyles w:defLockedState="0" w:defUIPriority="99" w:defSemiHidden="0" w:defUnhideWhenUsed="0" w:defQFormat="0" w:count="371">
+  <w:latentStyles w:defLockedState="0" w:defUIPriority="99" w:defSemiHidden="0" w:defUnhideWhenUsed="0" w:defQFormat="0" w:count="376">
     <w:lsdException w:name="Normal" w:uiPriority="0" w:qFormat="1"/>
     <w:lsdException w:name="heading 1" w:uiPriority="9" w:qFormat="1"/>
     <w:lsdException w:name="heading 2" w:semiHidden="1" w:uiPriority="9" w:unhideWhenUsed="1" w:qFormat="1"/>
@@ -3010,7 +3273,6 @@
     <w:lsdException w:name="HTML Sample" w:semiHidden="1" w:unhideWhenUsed="1"/>
     <w:lsdException w:name="HTML Typewriter" w:semiHidden="1" w:unhideWhenUsed="1"/>
     <w:lsdException w:name="HTML Variable" w:semiHidden="1" w:unhideWhenUsed="1"/>
-    <w:lsdException w:name="Normal Table" w:semiHidden="1" w:unhideWhenUsed="1"/>
     <w:lsdException w:name="annotation subject" w:semiHidden="1" w:unhideWhenUsed="1"/>
     <w:lsdException w:name="No List" w:semiHidden="1" w:unhideWhenUsed="1"/>
     <w:lsdException w:name="Outline List 1" w:semiHidden="1" w:unhideWhenUsed="1"/>
@@ -3053,11 +3315,8 @@
     <w:lsdException w:name="Table Contemporary" w:semiHidden="1" w:unhideWhenUsed="1"/>
     <w:lsdException w:name="Table Elegant" w:semiHidden="1" w:unhideWhenUsed="1"/>
     <w:lsdException w:name="Table Professional" w:semiHidden="1" w:unhideWhenUsed="1"/>
-    <w:lsdException w:name="Table Subtle 1" w:semiHidden="1" w:unhideWhenUsed="1"/>
     <w:lsdException w:name="Table Subtle 2" w:semiHidden="1" w:unhideWhenUsed="1"/>
     <w:lsdException w:name="Table Web 1" w:semiHidden="1" w:unhideWhenUsed="1"/>
-    <w:lsdException w:name="Table Web 2" w:semiHidden="1" w:unhideWhenUsed="1"/>
-    <w:lsdException w:name="Table Web 3" w:semiHidden="1" w:unhideWhenUsed="1"/>
     <w:lsdException w:name="Balloon Text" w:semiHidden="1" w:unhideWhenUsed="1"/>
     <w:lsdException w:name="Table Grid" w:uiPriority="39"/>
     <w:lsdException w:name="Table Theme" w:semiHidden="1" w:unhideWhenUsed="1"/>
@@ -3276,6 +3535,11 @@
     <w:lsdException w:name="List Table 5 Dark Accent 6" w:uiPriority="50"/>
     <w:lsdException w:name="List Table 6 Colorful Accent 6" w:uiPriority="51"/>
     <w:lsdException w:name="List Table 7 Colorful Accent 6" w:uiPriority="52"/>
+    <w:lsdException w:name="Mention" w:semiHidden="1" w:unhideWhenUsed="1"/>
+    <w:lsdException w:name="Smart Hyperlink" w:semiHidden="1" w:unhideWhenUsed="1"/>
+    <w:lsdException w:name="Hashtag" w:semiHidden="1" w:unhideWhenUsed="1"/>
+    <w:lsdException w:name="Unresolved Mention" w:semiHidden="1" w:unhideWhenUsed="1"/>
+    <w:lsdException w:name="Smart Link" w:semiHidden="1" w:unhideWhenUsed="1"/>
   </w:latentStyles>
   <w:style w:type="paragraph" w:default="1" w:styleId="Normal">
     <w:name w:val="Normal"/>

</xml_diff>

<commit_message>
There was a double space
</commit_message>
<xml_diff>
--- a/CrucipuzzleSolver report.docx
+++ b/CrucipuzzleSolver report.docx
@@ -1,6 +1,6 @@
 
 <file path=word/document.xml><?xml version="1.0" encoding="utf-8"?>
-<w:document xmlns:wpc="http://schemas.microsoft.com/office/word/2010/wordprocessingCanvas" xmlns:cx="http://schemas.microsoft.com/office/drawing/2014/chartex" xmlns:mc="http://schemas.openxmlformats.org/markup-compatibility/2006" xmlns:o="urn:schemas-microsoft-com:office:office" xmlns:r="http://schemas.openxmlformats.org/officeDocument/2006/relationships" xmlns:m="http://schemas.openxmlformats.org/officeDocument/2006/math" xmlns:v="urn:schemas-microsoft-com:vml" xmlns:wp14="http://schemas.microsoft.com/office/word/2010/wordprocessingDrawing" xmlns:wp="http://schemas.openxmlformats.org/drawingml/2006/wordprocessingDrawing" xmlns:w10="urn:schemas-microsoft-com:office:word" xmlns:w="http://schemas.openxmlformats.org/wordprocessingml/2006/main" xmlns:w14="http://schemas.microsoft.com/office/word/2010/wordml" xmlns:w15="http://schemas.microsoft.com/office/word/2012/wordml" xmlns:w16se="http://schemas.microsoft.com/office/word/2015/wordml/symex" xmlns:wpg="http://schemas.microsoft.com/office/word/2010/wordprocessingGroup" xmlns:wpi="http://schemas.microsoft.com/office/word/2010/wordprocessingInk" xmlns:wne="http://schemas.microsoft.com/office/word/2006/wordml" xmlns:wps="http://schemas.microsoft.com/office/word/2010/wordprocessingShape" mc:Ignorable="w14 w15 w16se wp14">
+<w:document xmlns:wpc="http://schemas.microsoft.com/office/word/2010/wordprocessingCanvas" xmlns:cx="http://schemas.microsoft.com/office/drawing/2014/chartex" xmlns:cx1="http://schemas.microsoft.com/office/drawing/2015/9/8/chartex" xmlns:cx2="http://schemas.microsoft.com/office/drawing/2015/10/21/chartex" xmlns:cx3="http://schemas.microsoft.com/office/drawing/2016/5/9/chartex" xmlns:cx4="http://schemas.microsoft.com/office/drawing/2016/5/10/chartex" xmlns:cx5="http://schemas.microsoft.com/office/drawing/2016/5/11/chartex" xmlns:cx6="http://schemas.microsoft.com/office/drawing/2016/5/12/chartex" xmlns:cx7="http://schemas.microsoft.com/office/drawing/2016/5/13/chartex" xmlns:cx8="http://schemas.microsoft.com/office/drawing/2016/5/14/chartex" xmlns:mc="http://schemas.openxmlformats.org/markup-compatibility/2006" xmlns:aink="http://schemas.microsoft.com/office/drawing/2016/ink" xmlns:am3d="http://schemas.microsoft.com/office/drawing/2017/model3d" xmlns:o="urn:schemas-microsoft-com:office:office" xmlns:r="http://schemas.openxmlformats.org/officeDocument/2006/relationships" xmlns:m="http://schemas.openxmlformats.org/officeDocument/2006/math" xmlns:v="urn:schemas-microsoft-com:vml" xmlns:wp14="http://schemas.microsoft.com/office/word/2010/wordprocessingDrawing" xmlns:wp="http://schemas.openxmlformats.org/drawingml/2006/wordprocessingDrawing" xmlns:w10="urn:schemas-microsoft-com:office:word" xmlns:w="http://schemas.openxmlformats.org/wordprocessingml/2006/main" xmlns:w14="http://schemas.microsoft.com/office/word/2010/wordml" xmlns:w15="http://schemas.microsoft.com/office/word/2012/wordml" xmlns:w16cex="http://schemas.microsoft.com/office/word/2018/wordml/cex" xmlns:w16cid="http://schemas.microsoft.com/office/word/2016/wordml/cid" xmlns:w16="http://schemas.microsoft.com/office/word/2018/wordml" xmlns:w16se="http://schemas.microsoft.com/office/word/2015/wordml/symex" xmlns:wpg="http://schemas.microsoft.com/office/word/2010/wordprocessingGroup" xmlns:wpi="http://schemas.microsoft.com/office/word/2010/wordprocessingInk" xmlns:wne="http://schemas.microsoft.com/office/word/2006/wordml" xmlns:wps="http://schemas.microsoft.com/office/word/2010/wordprocessingShape" mc:Ignorable="w14 w15 w16se w16cid w16 w16cex wp14">
   <w:body>
     <w:p>
       <w:pPr>
@@ -166,7 +166,7 @@
           <w:sz w:val="24"/>
           <w:lang w:val="it-IT"/>
         </w:rPr>
-        <w:t xml:space="preserve">  e continuare poi con nuove parole.</w:t>
+        <w:t xml:space="preserve"> e continuare poi con nuove parole.</w:t>
       </w:r>
     </w:p>
     <w:p>
@@ -348,28 +348,7 @@
           <w:sz w:val="24"/>
           <w:lang w:val="it-IT"/>
         </w:rPr>
-        <w:t xml:space="preserve">i riquadri con foto all’interno </w:t>
-      </w:r>
-      <w:r>
-        <w:rPr>
-          <w:sz w:val="24"/>
-          <w:lang w:val="it-IT"/>
-        </w:rPr>
-        <w:t>o puzzle co</w:t>
-      </w:r>
-      <w:r>
-        <w:rPr>
-          <w:sz w:val="24"/>
-          <w:lang w:val="it-IT"/>
-        </w:rPr>
-        <w:t>n immagini e disegni sovrapposti</w:t>
-      </w:r>
-      <w:r>
-        <w:rPr>
-          <w:sz w:val="24"/>
-          <w:lang w:val="it-IT"/>
-        </w:rPr>
-        <w:t xml:space="preserve"> alla cornice che ne compromettono il riconoscimento.</w:t>
+        <w:t>i riquadri con foto all’interno o puzzle con immagini e disegni sovrapposti alla cornice che ne compromettono il riconoscimento.</w:t>
       </w:r>
     </w:p>
     <w:p>
@@ -2749,8 +2728,6 @@
         </w:rPr>
         <w:t xml:space="preserve"> in diagonale,</w:t>
       </w:r>
-      <w:bookmarkStart w:id="0" w:name="_GoBack"/>
-      <w:bookmarkEnd w:id="0"/>
       <w:r>
         <w:rPr>
           <w:sz w:val="24"/>
@@ -2835,7 +2812,7 @@
 </file>
 
 <file path=word/numbering.xml><?xml version="1.0" encoding="utf-8"?>
-<w:numbering xmlns:wpc="http://schemas.microsoft.com/office/word/2010/wordprocessingCanvas" xmlns:cx="http://schemas.microsoft.com/office/drawing/2014/chartex" xmlns:mc="http://schemas.openxmlformats.org/markup-compatibility/2006" xmlns:o="urn:schemas-microsoft-com:office:office" xmlns:r="http://schemas.openxmlformats.org/officeDocument/2006/relationships" xmlns:m="http://schemas.openxmlformats.org/officeDocument/2006/math" xmlns:v="urn:schemas-microsoft-com:vml" xmlns:wp14="http://schemas.microsoft.com/office/word/2010/wordprocessingDrawing" xmlns:wp="http://schemas.openxmlformats.org/drawingml/2006/wordprocessingDrawing" xmlns:w10="urn:schemas-microsoft-com:office:word" xmlns:w="http://schemas.openxmlformats.org/wordprocessingml/2006/main" xmlns:w14="http://schemas.microsoft.com/office/word/2010/wordml" xmlns:w15="http://schemas.microsoft.com/office/word/2012/wordml" xmlns:w16se="http://schemas.microsoft.com/office/word/2015/wordml/symex" xmlns:wpg="http://schemas.microsoft.com/office/word/2010/wordprocessingGroup" xmlns:wpi="http://schemas.microsoft.com/office/word/2010/wordprocessingInk" xmlns:wne="http://schemas.microsoft.com/office/word/2006/wordml" xmlns:wps="http://schemas.microsoft.com/office/word/2010/wordprocessingShape" mc:Ignorable="w14 w15 w16se wp14">
+<w:numbering xmlns:wpc="http://schemas.microsoft.com/office/word/2010/wordprocessingCanvas" xmlns:cx="http://schemas.microsoft.com/office/drawing/2014/chartex" xmlns:cx1="http://schemas.microsoft.com/office/drawing/2015/9/8/chartex" xmlns:cx2="http://schemas.microsoft.com/office/drawing/2015/10/21/chartex" xmlns:cx3="http://schemas.microsoft.com/office/drawing/2016/5/9/chartex" xmlns:cx4="http://schemas.microsoft.com/office/drawing/2016/5/10/chartex" xmlns:cx5="http://schemas.microsoft.com/office/drawing/2016/5/11/chartex" xmlns:cx6="http://schemas.microsoft.com/office/drawing/2016/5/12/chartex" xmlns:cx7="http://schemas.microsoft.com/office/drawing/2016/5/13/chartex" xmlns:cx8="http://schemas.microsoft.com/office/drawing/2016/5/14/chartex" xmlns:mc="http://schemas.openxmlformats.org/markup-compatibility/2006" xmlns:aink="http://schemas.microsoft.com/office/drawing/2016/ink" xmlns:am3d="http://schemas.microsoft.com/office/drawing/2017/model3d" xmlns:o="urn:schemas-microsoft-com:office:office" xmlns:r="http://schemas.openxmlformats.org/officeDocument/2006/relationships" xmlns:m="http://schemas.openxmlformats.org/officeDocument/2006/math" xmlns:v="urn:schemas-microsoft-com:vml" xmlns:wp14="http://schemas.microsoft.com/office/word/2010/wordprocessingDrawing" xmlns:wp="http://schemas.openxmlformats.org/drawingml/2006/wordprocessingDrawing" xmlns:w10="urn:schemas-microsoft-com:office:word" xmlns:w="http://schemas.openxmlformats.org/wordprocessingml/2006/main" xmlns:w14="http://schemas.microsoft.com/office/word/2010/wordml" xmlns:w15="http://schemas.microsoft.com/office/word/2012/wordml" xmlns:w16cex="http://schemas.microsoft.com/office/word/2018/wordml/cex" xmlns:w16cid="http://schemas.microsoft.com/office/word/2016/wordml/cid" xmlns:w16="http://schemas.microsoft.com/office/word/2018/wordml" xmlns:w16se="http://schemas.microsoft.com/office/word/2015/wordml/symex" xmlns:wpg="http://schemas.microsoft.com/office/word/2010/wordprocessingGroup" xmlns:wpi="http://schemas.microsoft.com/office/word/2010/wordprocessingInk" xmlns:wne="http://schemas.microsoft.com/office/word/2006/wordml" xmlns:wps="http://schemas.microsoft.com/office/word/2010/wordprocessingShape" mc:Ignorable="w14 w15 w16se w16cid w16 w16cex wp14">
   <w:abstractNum w:abstractNumId="0" w15:restartNumberingAfterBreak="0">
     <w:nsid w:val="00C0788B"/>
     <w:multiLevelType w:val="hybridMultilevel"/>
@@ -3419,7 +3396,7 @@
 </file>
 
 <file path=word/styles.xml><?xml version="1.0" encoding="utf-8"?>
-<w:styles xmlns:mc="http://schemas.openxmlformats.org/markup-compatibility/2006" xmlns:r="http://schemas.openxmlformats.org/officeDocument/2006/relationships" xmlns:w="http://schemas.openxmlformats.org/wordprocessingml/2006/main" xmlns:w14="http://schemas.microsoft.com/office/word/2010/wordml" xmlns:w15="http://schemas.microsoft.com/office/word/2012/wordml" xmlns:w16se="http://schemas.microsoft.com/office/word/2015/wordml/symex" mc:Ignorable="w14 w15 w16se">
+<w:styles xmlns:mc="http://schemas.openxmlformats.org/markup-compatibility/2006" xmlns:r="http://schemas.openxmlformats.org/officeDocument/2006/relationships" xmlns:w="http://schemas.openxmlformats.org/wordprocessingml/2006/main" xmlns:w14="http://schemas.microsoft.com/office/word/2010/wordml" xmlns:w15="http://schemas.microsoft.com/office/word/2012/wordml" xmlns:w16cex="http://schemas.microsoft.com/office/word/2018/wordml/cex" xmlns:w16cid="http://schemas.microsoft.com/office/word/2016/wordml/cid" xmlns:w16="http://schemas.microsoft.com/office/word/2018/wordml" xmlns:w16se="http://schemas.microsoft.com/office/word/2015/wordml/symex" mc:Ignorable="w14 w15 w16se w16cid w16 w16cex">
   <w:docDefaults>
     <w:rPrDefault>
       <w:rPr>
@@ -3435,7 +3412,7 @@
       </w:pPr>
     </w:pPrDefault>
   </w:docDefaults>
-  <w:latentStyles w:defLockedState="0" w:defUIPriority="99" w:defSemiHidden="0" w:defUnhideWhenUsed="0" w:defQFormat="0" w:count="371">
+  <w:latentStyles w:defLockedState="0" w:defUIPriority="99" w:defSemiHidden="0" w:defUnhideWhenUsed="0" w:defQFormat="0" w:count="376">
     <w:lsdException w:name="Normal" w:uiPriority="0" w:qFormat="1"/>
     <w:lsdException w:name="heading 1" w:uiPriority="9" w:qFormat="1"/>
     <w:lsdException w:name="heading 2" w:semiHidden="1" w:uiPriority="9" w:unhideWhenUsed="1" w:qFormat="1"/>
@@ -3541,7 +3518,6 @@
     <w:lsdException w:name="HTML Sample" w:semiHidden="1" w:unhideWhenUsed="1"/>
     <w:lsdException w:name="HTML Typewriter" w:semiHidden="1" w:unhideWhenUsed="1"/>
     <w:lsdException w:name="HTML Variable" w:semiHidden="1" w:unhideWhenUsed="1"/>
-    <w:lsdException w:name="Normal Table" w:semiHidden="1" w:unhideWhenUsed="1"/>
     <w:lsdException w:name="annotation subject" w:semiHidden="1" w:unhideWhenUsed="1"/>
     <w:lsdException w:name="No List" w:semiHidden="1" w:unhideWhenUsed="1"/>
     <w:lsdException w:name="Outline List 1" w:semiHidden="1" w:unhideWhenUsed="1"/>
@@ -3584,11 +3560,8 @@
     <w:lsdException w:name="Table Contemporary" w:semiHidden="1" w:unhideWhenUsed="1"/>
     <w:lsdException w:name="Table Elegant" w:semiHidden="1" w:unhideWhenUsed="1"/>
     <w:lsdException w:name="Table Professional" w:semiHidden="1" w:unhideWhenUsed="1"/>
-    <w:lsdException w:name="Table Subtle 1" w:semiHidden="1" w:unhideWhenUsed="1"/>
     <w:lsdException w:name="Table Subtle 2" w:semiHidden="1" w:unhideWhenUsed="1"/>
     <w:lsdException w:name="Table Web 1" w:semiHidden="1" w:unhideWhenUsed="1"/>
-    <w:lsdException w:name="Table Web 2" w:semiHidden="1" w:unhideWhenUsed="1"/>
-    <w:lsdException w:name="Table Web 3" w:semiHidden="1" w:unhideWhenUsed="1"/>
     <w:lsdException w:name="Balloon Text" w:semiHidden="1" w:unhideWhenUsed="1"/>
     <w:lsdException w:name="Table Grid" w:uiPriority="39"/>
     <w:lsdException w:name="Table Theme" w:semiHidden="1" w:unhideWhenUsed="1"/>
@@ -3807,6 +3780,11 @@
     <w:lsdException w:name="List Table 5 Dark Accent 6" w:uiPriority="50"/>
     <w:lsdException w:name="List Table 6 Colorful Accent 6" w:uiPriority="51"/>
     <w:lsdException w:name="List Table 7 Colorful Accent 6" w:uiPriority="52"/>
+    <w:lsdException w:name="Mention" w:semiHidden="1" w:unhideWhenUsed="1"/>
+    <w:lsdException w:name="Smart Hyperlink" w:semiHidden="1" w:unhideWhenUsed="1"/>
+    <w:lsdException w:name="Hashtag" w:semiHidden="1" w:unhideWhenUsed="1"/>
+    <w:lsdException w:name="Unresolved Mention" w:semiHidden="1" w:unhideWhenUsed="1"/>
+    <w:lsdException w:name="Smart Link" w:semiHidden="1" w:unhideWhenUsed="1"/>
   </w:latentStyles>
   <w:style w:type="paragraph" w:default="1" w:styleId="Normal">
     <w:name w:val="Normal"/>

</xml_diff>